<commit_message>
01_Transkript.docx und 01_Paraphrasen.docx überarbeitet
</commit_message>
<xml_diff>
--- a/Auswertung_Fokusgruppen_01/02_Paraphrasen.docx
+++ b/Auswertung_Fokusgruppen_01/02_Paraphrasen.docx
@@ -28,7 +28,16 @@
           <w:sz w:val="24"/>
           <w:szCs w:val="24"/>
         </w:rPr>
-        <w:t>Nutzer von PrEP</w:t>
+        <w:t>PrEP</w:t>
+      </w:r>
+      <w:r>
+        <w:rPr>
+          <w:b/>
+          <w:bCs/>
+          <w:sz w:val="24"/>
+          <w:szCs w:val="24"/>
+        </w:rPr>
+        <w:t>-Nutzer</w:t>
       </w:r>
     </w:p>
     <w:p>
@@ -646,7 +655,7 @@
           <w:p>
             <w:r>
               <w:rPr>
-                <w:color w:val="FF0000"/>
+                <w:color w:val="000000" w:themeColor="text1"/>
               </w:rPr>
               <w:t>B3</w:t>
             </w:r>
@@ -761,13 +770,7 @@
           </w:tcPr>
           <w:p>
             <w:r>
-              <w:t>23</w:t>
-            </w:r>
-            <w:r>
-              <w:t>8</w:t>
-            </w:r>
-            <w:r>
-              <w:t>-242</w:t>
+              <w:t>238-242</w:t>
             </w:r>
           </w:p>
         </w:tc>
@@ -826,10 +829,7 @@
           </w:tcPr>
           <w:p>
             <w:r>
-              <w:t>Sieht aktuell keine Relevanz für sich, diese App zu nutzen</w:t>
-            </w:r>
-            <w:r>
-              <w:t>.</w:t>
+              <w:t>Sieht aktuell keine Relevanz für sich, diese App zu nutzen.</w:t>
             </w:r>
           </w:p>
         </w:tc>
@@ -886,10 +886,7 @@
           </w:tcPr>
           <w:p>
             <w:r>
-              <w:t>In der Anfangszeit von PrEP kann ein Symptomtagebuch sinnvoll sein, um einen Verlauf der Symptome zu bekommen und einschätzen zu können, ob Symptome im Bezug zu PrEP stehen</w:t>
-            </w:r>
-            <w:r>
-              <w:t>.</w:t>
+              <w:t>In der Anfangszeit von PrEP kann ein Symptomtagebuch sinnvoll sein, um einen Verlauf der Symptome zu bekommen und einschätzen zu können, ob Symptome im Bezug zu PrEP stehen.</w:t>
             </w:r>
           </w:p>
         </w:tc>
@@ -942,7 +939,16 @@
           <w:sz w:val="24"/>
           <w:szCs w:val="24"/>
         </w:rPr>
-        <w:t>Nutzer von PrEP</w:t>
+        <w:t>PrEP</w:t>
+      </w:r>
+      <w:r>
+        <w:rPr>
+          <w:b/>
+          <w:bCs/>
+          <w:sz w:val="24"/>
+          <w:szCs w:val="24"/>
+        </w:rPr>
+        <w:t>-Nutzer</w:t>
       </w:r>
     </w:p>
     <w:tbl>
@@ -1313,16 +1319,7 @@
           </w:tcPr>
           <w:p>
             <w:r>
-              <w:t>Das vorherige Eintragen des Medikationsplans vom Arzt in die App, wird als w</w:t>
-            </w:r>
-            <w:r>
-              <w:t xml:space="preserve">ichtig </w:t>
-            </w:r>
-            <w:r>
-              <w:t>empfunden</w:t>
-            </w:r>
-            <w:r>
-              <w:t xml:space="preserve"> für HIV-Infiziert, die mehrere Präparate nehmen müssen</w:t>
+              <w:t>Das vorherige Eintragen des Medikationsplans vom Arzt in die App, wird als wichtig empfunden für HIV-Infiziert, die mehrere Präparate nehmen müssen</w:t>
             </w:r>
           </w:p>
         </w:tc>
@@ -1795,7 +1792,6 @@
         <w:lastRenderedPageBreak/>
         <w:t xml:space="preserve">Chat </w:t>
       </w:r>
-      <w:proofErr w:type="spellStart"/>
       <w:r>
         <w:rPr>
           <w:b/>
@@ -1803,9 +1799,8 @@
           <w:sz w:val="24"/>
           <w:szCs w:val="24"/>
         </w:rPr>
-        <w:t>LPm</w:t>
+        <w:t>PrEP-Nutzer</w:t>
       </w:r>
-      <w:proofErr w:type="spellEnd"/>
     </w:p>
     <w:tbl>
       <w:tblPr>
@@ -2546,7 +2541,6 @@
         <w:lastRenderedPageBreak/>
         <w:t xml:space="preserve">Videotelefonie </w:t>
       </w:r>
-      <w:proofErr w:type="spellStart"/>
       <w:r>
         <w:rPr>
           <w:b/>
@@ -2554,9 +2548,8 @@
           <w:sz w:val="24"/>
           <w:szCs w:val="24"/>
         </w:rPr>
-        <w:t>LPm</w:t>
+        <w:t>PrEP-Nutzer</w:t>
       </w:r>
-      <w:proofErr w:type="spellEnd"/>
     </w:p>
     <w:tbl>
       <w:tblPr>
@@ -2695,13 +2688,21 @@
           <w:tcPr>
             <w:tcW w:w="1273" w:type="dxa"/>
           </w:tcPr>
-          <w:p/>
+          <w:p>
+            <w:r>
+              <w:t>605-622</w:t>
+            </w:r>
+          </w:p>
         </w:tc>
         <w:tc>
           <w:tcPr>
             <w:tcW w:w="6302" w:type="dxa"/>
           </w:tcPr>
-          <w:p/>
+          <w:p>
+            <w:r>
+              <w:t xml:space="preserve">Schlägt vor, den Chat mit der Videotelefonie zu verbinden, um bei dringenden Fällen schnell eine Abstimmung mit dem Arzt zu ermöglichen. Zusätzliche Funktion bei Chat, dass man die Dringlichkeit angeben kann. </w:t>
+            </w:r>
+          </w:p>
         </w:tc>
         <w:tc>
           <w:tcPr>
@@ -2721,19 +2722,131 @@
           <w:tcPr>
             <w:tcW w:w="990" w:type="dxa"/>
           </w:tcPr>
-          <w:p/>
+          <w:p>
+            <w:r>
+              <w:t>B5</w:t>
+            </w:r>
+          </w:p>
         </w:tc>
         <w:tc>
           <w:tcPr>
             <w:tcW w:w="1273" w:type="dxa"/>
           </w:tcPr>
-          <w:p/>
+          <w:p>
+            <w:r>
+              <w:t>631-638</w:t>
+            </w:r>
+          </w:p>
         </w:tc>
         <w:tc>
           <w:tcPr>
             <w:tcW w:w="6302" w:type="dxa"/>
           </w:tcPr>
-          <w:p/>
+          <w:p>
+            <w:r>
+              <w:t>Es wurde vorgeschlagen, dass Chat-Screening zur besseren Steuerung genutzt werden könnte</w:t>
+            </w:r>
+            <w:r>
+              <w:t xml:space="preserve">. </w:t>
+            </w:r>
+            <w:r>
+              <w:t xml:space="preserve">Wenn der Patient nicht in der Lage ist, persönlich in die Praxis zu kommen, ist es möglicherweise notwendig, weitere Informationen zu erfragen, wie schnell er vor Ort sein kann, um gegebenenfalls auf eine </w:t>
+            </w:r>
+            <w:r>
+              <w:t>Videotelefonie</w:t>
+            </w:r>
+            <w:r>
+              <w:t xml:space="preserve"> umzusteigen.</w:t>
+            </w:r>
+          </w:p>
+        </w:tc>
+        <w:tc>
+          <w:tcPr>
+            <w:tcW w:w="2856" w:type="dxa"/>
+          </w:tcPr>
+          <w:p/>
+        </w:tc>
+        <w:tc>
+          <w:tcPr>
+            <w:tcW w:w="2856" w:type="dxa"/>
+          </w:tcPr>
+          <w:p/>
+        </w:tc>
+      </w:tr>
+      <w:tr>
+        <w:tc>
+          <w:tcPr>
+            <w:tcW w:w="990" w:type="dxa"/>
+          </w:tcPr>
+          <w:p>
+            <w:r>
+              <w:t>B3</w:t>
+            </w:r>
+          </w:p>
+        </w:tc>
+        <w:tc>
+          <w:tcPr>
+            <w:tcW w:w="1273" w:type="dxa"/>
+          </w:tcPr>
+          <w:p>
+            <w:r>
+              <w:t>644-649</w:t>
+            </w:r>
+          </w:p>
+        </w:tc>
+        <w:tc>
+          <w:tcPr>
+            <w:tcW w:w="6302" w:type="dxa"/>
+          </w:tcPr>
+          <w:p>
+            <w:r>
+              <w:t xml:space="preserve">Bei akuten Terminen ist es notwendig zu differenzieren. Für Standardtermine ist die Videotelefonie praktisch, vor allem im Hinblick auf die Distanz. Die Anzahl an Arzt Besuchen vor Ort kann verringert werden. </w:t>
+            </w:r>
+          </w:p>
+        </w:tc>
+        <w:tc>
+          <w:tcPr>
+            <w:tcW w:w="2856" w:type="dxa"/>
+          </w:tcPr>
+          <w:p/>
+        </w:tc>
+        <w:tc>
+          <w:tcPr>
+            <w:tcW w:w="2856" w:type="dxa"/>
+          </w:tcPr>
+          <w:p/>
+        </w:tc>
+      </w:tr>
+      <w:tr>
+        <w:tc>
+          <w:tcPr>
+            <w:tcW w:w="990" w:type="dxa"/>
+          </w:tcPr>
+          <w:p>
+            <w:r>
+              <w:t>B3</w:t>
+            </w:r>
+          </w:p>
+        </w:tc>
+        <w:tc>
+          <w:tcPr>
+            <w:tcW w:w="1273" w:type="dxa"/>
+          </w:tcPr>
+          <w:p>
+            <w:r>
+              <w:t>660-662</w:t>
+            </w:r>
+          </w:p>
+        </w:tc>
+        <w:tc>
+          <w:tcPr>
+            <w:tcW w:w="6302" w:type="dxa"/>
+          </w:tcPr>
+          <w:p>
+            <w:r>
+              <w:t xml:space="preserve">Wünscht sich eine Zeitangabe im Warteraum, wie lange man schon wartet. </w:t>
+            </w:r>
+          </w:p>
         </w:tc>
         <w:tc>
           <w:tcPr>
@@ -2750,6 +2863,354 @@
       </w:tr>
     </w:tbl>
     <w:p/>
+    <w:p/>
+    <w:p>
+      <w:pPr>
+        <w:rPr>
+          <w:b/>
+          <w:bCs/>
+        </w:rPr>
+      </w:pPr>
+      <w:r>
+        <w:rPr>
+          <w:b/>
+          <w:bCs/>
+        </w:rPr>
+        <w:t>Abschließenden Diskussion PrEP-Nutzer</w:t>
+      </w:r>
+    </w:p>
+    <w:tbl>
+      <w:tblPr>
+        <w:tblStyle w:val="Tabellenraster"/>
+        <w:tblW w:w="0" w:type="auto"/>
+        <w:tblLook w:val="04A0" w:firstRow="1" w:lastRow="0" w:firstColumn="1" w:lastColumn="0" w:noHBand="0" w:noVBand="1"/>
+      </w:tblPr>
+      <w:tblGrid>
+        <w:gridCol w:w="2855"/>
+        <w:gridCol w:w="2855"/>
+        <w:gridCol w:w="2855"/>
+        <w:gridCol w:w="2856"/>
+        <w:gridCol w:w="2856"/>
+      </w:tblGrid>
+      <w:tr>
+        <w:tc>
+          <w:tcPr>
+            <w:tcW w:w="2855" w:type="dxa"/>
+          </w:tcPr>
+          <w:p>
+            <w:pPr>
+              <w:rPr>
+                <w:b/>
+                <w:bCs/>
+              </w:rPr>
+            </w:pPr>
+            <w:r>
+              <w:rPr>
+                <w:b/>
+                <w:bCs/>
+              </w:rPr>
+              <w:t>Proband</w:t>
+            </w:r>
+          </w:p>
+        </w:tc>
+        <w:tc>
+          <w:tcPr>
+            <w:tcW w:w="2855" w:type="dxa"/>
+          </w:tcPr>
+          <w:p>
+            <w:pPr>
+              <w:rPr>
+                <w:b/>
+                <w:bCs/>
+              </w:rPr>
+            </w:pPr>
+            <w:r>
+              <w:rPr>
+                <w:b/>
+                <w:bCs/>
+              </w:rPr>
+              <w:t>Zeile</w:t>
+            </w:r>
+          </w:p>
+        </w:tc>
+        <w:tc>
+          <w:tcPr>
+            <w:tcW w:w="2855" w:type="dxa"/>
+          </w:tcPr>
+          <w:p>
+            <w:pPr>
+              <w:rPr>
+                <w:b/>
+                <w:bCs/>
+              </w:rPr>
+            </w:pPr>
+            <w:r>
+              <w:rPr>
+                <w:b/>
+                <w:bCs/>
+              </w:rPr>
+              <w:t>Paraphrase</w:t>
+            </w:r>
+          </w:p>
+        </w:tc>
+        <w:tc>
+          <w:tcPr>
+            <w:tcW w:w="2856" w:type="dxa"/>
+          </w:tcPr>
+          <w:p>
+            <w:pPr>
+              <w:rPr>
+                <w:b/>
+                <w:bCs/>
+              </w:rPr>
+            </w:pPr>
+            <w:r>
+              <w:rPr>
+                <w:b/>
+                <w:bCs/>
+              </w:rPr>
+              <w:t>Generalisierung</w:t>
+            </w:r>
+          </w:p>
+        </w:tc>
+        <w:tc>
+          <w:tcPr>
+            <w:tcW w:w="2856" w:type="dxa"/>
+          </w:tcPr>
+          <w:p>
+            <w:pPr>
+              <w:rPr>
+                <w:b/>
+                <w:bCs/>
+              </w:rPr>
+            </w:pPr>
+            <w:r>
+              <w:rPr>
+                <w:b/>
+                <w:bCs/>
+              </w:rPr>
+              <w:t>Reduktion</w:t>
+            </w:r>
+            <w:r>
+              <w:rPr>
+                <w:b/>
+                <w:bCs/>
+              </w:rPr>
+              <w:t xml:space="preserve"> </w:t>
+            </w:r>
+          </w:p>
+        </w:tc>
+      </w:tr>
+      <w:tr>
+        <w:tc>
+          <w:tcPr>
+            <w:tcW w:w="2855" w:type="dxa"/>
+          </w:tcPr>
+          <w:p>
+            <w:pPr>
+              <w:rPr>
+                <w:b/>
+                <w:bCs/>
+              </w:rPr>
+            </w:pPr>
+          </w:p>
+        </w:tc>
+        <w:tc>
+          <w:tcPr>
+            <w:tcW w:w="2855" w:type="dxa"/>
+          </w:tcPr>
+          <w:p>
+            <w:pPr>
+              <w:rPr>
+                <w:b/>
+                <w:bCs/>
+              </w:rPr>
+            </w:pPr>
+          </w:p>
+        </w:tc>
+        <w:tc>
+          <w:tcPr>
+            <w:tcW w:w="2855" w:type="dxa"/>
+          </w:tcPr>
+          <w:p>
+            <w:pPr>
+              <w:rPr>
+                <w:b/>
+                <w:bCs/>
+              </w:rPr>
+            </w:pPr>
+          </w:p>
+        </w:tc>
+        <w:tc>
+          <w:tcPr>
+            <w:tcW w:w="2856" w:type="dxa"/>
+          </w:tcPr>
+          <w:p>
+            <w:pPr>
+              <w:rPr>
+                <w:b/>
+                <w:bCs/>
+              </w:rPr>
+            </w:pPr>
+          </w:p>
+        </w:tc>
+        <w:tc>
+          <w:tcPr>
+            <w:tcW w:w="2856" w:type="dxa"/>
+          </w:tcPr>
+          <w:p>
+            <w:pPr>
+              <w:rPr>
+                <w:b/>
+                <w:bCs/>
+              </w:rPr>
+            </w:pPr>
+          </w:p>
+        </w:tc>
+      </w:tr>
+      <w:tr>
+        <w:tc>
+          <w:tcPr>
+            <w:tcW w:w="2855" w:type="dxa"/>
+          </w:tcPr>
+          <w:p>
+            <w:pPr>
+              <w:rPr>
+                <w:b/>
+                <w:bCs/>
+              </w:rPr>
+            </w:pPr>
+          </w:p>
+        </w:tc>
+        <w:tc>
+          <w:tcPr>
+            <w:tcW w:w="2855" w:type="dxa"/>
+          </w:tcPr>
+          <w:p>
+            <w:pPr>
+              <w:rPr>
+                <w:b/>
+                <w:bCs/>
+              </w:rPr>
+            </w:pPr>
+          </w:p>
+        </w:tc>
+        <w:tc>
+          <w:tcPr>
+            <w:tcW w:w="2855" w:type="dxa"/>
+          </w:tcPr>
+          <w:p>
+            <w:pPr>
+              <w:rPr>
+                <w:b/>
+                <w:bCs/>
+              </w:rPr>
+            </w:pPr>
+          </w:p>
+        </w:tc>
+        <w:tc>
+          <w:tcPr>
+            <w:tcW w:w="2856" w:type="dxa"/>
+          </w:tcPr>
+          <w:p>
+            <w:pPr>
+              <w:rPr>
+                <w:b/>
+                <w:bCs/>
+              </w:rPr>
+            </w:pPr>
+          </w:p>
+        </w:tc>
+        <w:tc>
+          <w:tcPr>
+            <w:tcW w:w="2856" w:type="dxa"/>
+          </w:tcPr>
+          <w:p>
+            <w:pPr>
+              <w:rPr>
+                <w:b/>
+                <w:bCs/>
+              </w:rPr>
+            </w:pPr>
+          </w:p>
+        </w:tc>
+      </w:tr>
+      <w:tr>
+        <w:tc>
+          <w:tcPr>
+            <w:tcW w:w="2855" w:type="dxa"/>
+          </w:tcPr>
+          <w:p>
+            <w:pPr>
+              <w:rPr>
+                <w:b/>
+                <w:bCs/>
+              </w:rPr>
+            </w:pPr>
+          </w:p>
+        </w:tc>
+        <w:tc>
+          <w:tcPr>
+            <w:tcW w:w="2855" w:type="dxa"/>
+          </w:tcPr>
+          <w:p>
+            <w:pPr>
+              <w:rPr>
+                <w:b/>
+                <w:bCs/>
+              </w:rPr>
+            </w:pPr>
+          </w:p>
+        </w:tc>
+        <w:tc>
+          <w:tcPr>
+            <w:tcW w:w="2855" w:type="dxa"/>
+          </w:tcPr>
+          <w:p>
+            <w:pPr>
+              <w:rPr>
+                <w:b/>
+                <w:bCs/>
+              </w:rPr>
+            </w:pPr>
+          </w:p>
+        </w:tc>
+        <w:tc>
+          <w:tcPr>
+            <w:tcW w:w="2856" w:type="dxa"/>
+          </w:tcPr>
+          <w:p>
+            <w:pPr>
+              <w:rPr>
+                <w:b/>
+                <w:bCs/>
+              </w:rPr>
+            </w:pPr>
+          </w:p>
+        </w:tc>
+        <w:tc>
+          <w:tcPr>
+            <w:tcW w:w="2856" w:type="dxa"/>
+          </w:tcPr>
+          <w:p>
+            <w:pPr>
+              <w:rPr>
+                <w:b/>
+                <w:bCs/>
+              </w:rPr>
+            </w:pPr>
+          </w:p>
+        </w:tc>
+      </w:tr>
+    </w:tbl>
+    <w:p>
+      <w:pPr>
+        <w:rPr>
+          <w:b/>
+          <w:bCs/>
+        </w:rPr>
+      </w:pPr>
+    </w:p>
     <w:sectPr>
       <w:pgSz w:w="16838" w:h="11906" w:orient="landscape"/>
       <w:pgMar w:top="1417" w:right="1417" w:bottom="1417" w:left="1134" w:header="708" w:footer="708" w:gutter="0"/>

</xml_diff>

<commit_message>
02.Paraphrasen.docx bearbeitet + Medikation weiter bearbeitet
</commit_message>
<xml_diff>
--- a/Auswertung_Fokusgruppen_01/02_Paraphrasen.docx
+++ b/Auswertung_Fokusgruppen_01/02_Paraphrasen.docx
@@ -2744,7 +2744,10 @@
           </w:tcPr>
           <w:p>
             <w:r>
-              <w:t>Es wurde vorgeschlagen, dass Chat-Screening zur besseren Steuerung genutzt werden könnte</w:t>
+              <w:t>Schlägt vor</w:t>
+            </w:r>
+            <w:r>
+              <w:t>, dass Chat-Screening zur besseren Steuerung genutzt werden könnte</w:t>
             </w:r>
             <w:r>
               <w:t xml:space="preserve">. </w:t>
@@ -2845,6 +2848,245 @@
           <w:p>
             <w:r>
               <w:t xml:space="preserve">Wünscht sich eine Zeitangabe im Warteraum, wie lange man schon wartet. </w:t>
+            </w:r>
+          </w:p>
+        </w:tc>
+        <w:tc>
+          <w:tcPr>
+            <w:tcW w:w="2856" w:type="dxa"/>
+          </w:tcPr>
+          <w:p/>
+        </w:tc>
+        <w:tc>
+          <w:tcPr>
+            <w:tcW w:w="2856" w:type="dxa"/>
+          </w:tcPr>
+          <w:p/>
+        </w:tc>
+      </w:tr>
+      <w:tr>
+        <w:tc>
+          <w:tcPr>
+            <w:tcW w:w="990" w:type="dxa"/>
+          </w:tcPr>
+          <w:p>
+            <w:r>
+              <w:t>B4</w:t>
+            </w:r>
+          </w:p>
+        </w:tc>
+        <w:tc>
+          <w:tcPr>
+            <w:tcW w:w="1273" w:type="dxa"/>
+          </w:tcPr>
+          <w:p>
+            <w:r>
+              <w:t>666-674</w:t>
+            </w:r>
+            <w:r>
+              <w:t>,</w:t>
+            </w:r>
+          </w:p>
+        </w:tc>
+        <w:tc>
+          <w:tcPr>
+            <w:tcW w:w="6302" w:type="dxa"/>
+          </w:tcPr>
+          <w:p>
+            <w:r>
+              <w:t>Separate Funktion, um Blutproben hochzuladen und die Ergebnisse anschaulich darzustellen. Ein Ampelsystem könnte verwendet werden, um den Zustand anzuzeigen. Zusätzliche soll eine Benachrichtigung gesendet werden, falls ein Wert strak erhöht ist, um einen Arzttermin zu vereinbaren oder entsprechende Maßnahmen zu ergreifen.</w:t>
+            </w:r>
+          </w:p>
+        </w:tc>
+        <w:tc>
+          <w:tcPr>
+            <w:tcW w:w="2856" w:type="dxa"/>
+          </w:tcPr>
+          <w:p/>
+        </w:tc>
+        <w:tc>
+          <w:tcPr>
+            <w:tcW w:w="2856" w:type="dxa"/>
+          </w:tcPr>
+          <w:p/>
+        </w:tc>
+      </w:tr>
+      <w:tr>
+        <w:tc>
+          <w:tcPr>
+            <w:tcW w:w="990" w:type="dxa"/>
+          </w:tcPr>
+          <w:p>
+            <w:r>
+              <w:t>B4</w:t>
+            </w:r>
+          </w:p>
+        </w:tc>
+        <w:tc>
+          <w:tcPr>
+            <w:tcW w:w="1273" w:type="dxa"/>
+          </w:tcPr>
+          <w:p>
+            <w:r>
+              <w:t>691-694</w:t>
+            </w:r>
+          </w:p>
+        </w:tc>
+        <w:tc>
+          <w:tcPr>
+            <w:tcW w:w="6302" w:type="dxa"/>
+          </w:tcPr>
+          <w:p>
+            <w:r>
+              <w:t>S</w:t>
+            </w:r>
+            <w:r>
+              <w:t>chl</w:t>
+            </w:r>
+            <w:r>
+              <w:t>ä</w:t>
+            </w:r>
+            <w:r>
+              <w:t>g</w:t>
+            </w:r>
+            <w:r>
+              <w:t>t</w:t>
+            </w:r>
+            <w:r>
+              <w:t xml:space="preserve"> vor, ein Ampelsystem oder einen ähnlichen Indikator zu verwenden, um den Zustand eine</w:t>
+            </w:r>
+            <w:r>
+              <w:t>s</w:t>
+            </w:r>
+            <w:r>
+              <w:t xml:space="preserve"> erhöhten Blutwertes einzuschätzen und festzustellen, ob dies auf äußere Einflüsse wie Hitze und Dehydration oder auf etwas Ernstes hinweist.</w:t>
+            </w:r>
+          </w:p>
+        </w:tc>
+        <w:tc>
+          <w:tcPr>
+            <w:tcW w:w="2856" w:type="dxa"/>
+          </w:tcPr>
+          <w:p/>
+        </w:tc>
+        <w:tc>
+          <w:tcPr>
+            <w:tcW w:w="2856" w:type="dxa"/>
+          </w:tcPr>
+          <w:p/>
+        </w:tc>
+      </w:tr>
+      <w:tr>
+        <w:tc>
+          <w:tcPr>
+            <w:tcW w:w="990" w:type="dxa"/>
+          </w:tcPr>
+          <w:p>
+            <w:r>
+              <w:rPr>
+                <w:color w:val="FF0000"/>
+              </w:rPr>
+              <w:t>B5</w:t>
+            </w:r>
+          </w:p>
+        </w:tc>
+        <w:tc>
+          <w:tcPr>
+            <w:tcW w:w="1273" w:type="dxa"/>
+          </w:tcPr>
+          <w:p>
+            <w:r>
+              <w:t>698-703</w:t>
+            </w:r>
+          </w:p>
+        </w:tc>
+        <w:tc>
+          <w:tcPr>
+            <w:tcW w:w="6302" w:type="dxa"/>
+          </w:tcPr>
+          <w:p>
+            <w:r>
+              <w:t xml:space="preserve">Stimmt zu, dass die Befunde in der App geteilt werden sollen und </w:t>
+            </w:r>
+            <w:proofErr w:type="gramStart"/>
+            <w:r>
+              <w:t>das</w:t>
+            </w:r>
+            <w:proofErr w:type="gramEnd"/>
+            <w:r>
+              <w:t xml:space="preserve"> es nicht notwendig sei bei jedem Test direkt umfassend informiert zu werden.</w:t>
+            </w:r>
+          </w:p>
+        </w:tc>
+        <w:tc>
+          <w:tcPr>
+            <w:tcW w:w="2856" w:type="dxa"/>
+          </w:tcPr>
+          <w:p/>
+        </w:tc>
+        <w:tc>
+          <w:tcPr>
+            <w:tcW w:w="2856" w:type="dxa"/>
+          </w:tcPr>
+          <w:p/>
+        </w:tc>
+      </w:tr>
+      <w:tr>
+        <w:tc>
+          <w:tcPr>
+            <w:tcW w:w="990" w:type="dxa"/>
+          </w:tcPr>
+          <w:p>
+            <w:pPr>
+              <w:rPr>
+                <w:color w:val="FF0000"/>
+              </w:rPr>
+            </w:pPr>
+          </w:p>
+        </w:tc>
+        <w:tc>
+          <w:tcPr>
+            <w:tcW w:w="1273" w:type="dxa"/>
+          </w:tcPr>
+          <w:p/>
+        </w:tc>
+        <w:tc>
+          <w:tcPr>
+            <w:tcW w:w="6302" w:type="dxa"/>
+          </w:tcPr>
+          <w:p>
+            <w:r>
+              <w:t xml:space="preserve">B5 findet es von Vorteil eine </w:t>
+            </w:r>
+            <w:r>
+              <w:t xml:space="preserve">Funktion </w:t>
+            </w:r>
+            <w:r>
+              <w:t xml:space="preserve">zu haben, um </w:t>
+            </w:r>
+            <w:r>
+              <w:t xml:space="preserve">bei Bedarf direkt in der App einen Termin </w:t>
+            </w:r>
+            <w:r>
+              <w:t xml:space="preserve">zu </w:t>
+            </w:r>
+            <w:r>
+              <w:t>vereinbaren</w:t>
+            </w:r>
+            <w:r>
+              <w:t xml:space="preserve">, </w:t>
+            </w:r>
+            <w:r>
+              <w:t xml:space="preserve">falls man </w:t>
+            </w:r>
+            <w:r>
+              <w:t>einen Befund</w:t>
+            </w:r>
+            <w:r>
+              <w:t xml:space="preserve"> zugeschickt bekommt und möglicherweise Rückfragen hat.</w:t>
+            </w:r>
+            <w:r>
+              <w:t xml:space="preserve">  </w:t>
             </w:r>
           </w:p>
         </w:tc>
@@ -2886,16 +3128,16 @@
         <w:tblLook w:val="04A0" w:firstRow="1" w:lastRow="0" w:firstColumn="1" w:lastColumn="0" w:noHBand="0" w:noVBand="1"/>
       </w:tblPr>
       <w:tblGrid>
-        <w:gridCol w:w="2855"/>
-        <w:gridCol w:w="2855"/>
-        <w:gridCol w:w="2855"/>
+        <w:gridCol w:w="990"/>
+        <w:gridCol w:w="1273"/>
+        <w:gridCol w:w="6302"/>
         <w:gridCol w:w="2856"/>
         <w:gridCol w:w="2856"/>
       </w:tblGrid>
       <w:tr>
         <w:tc>
           <w:tcPr>
-            <w:tcW w:w="2855" w:type="dxa"/>
+            <w:tcW w:w="990" w:type="dxa"/>
           </w:tcPr>
           <w:p>
             <w:pPr>
@@ -2915,7 +3157,7 @@
         </w:tc>
         <w:tc>
           <w:tcPr>
-            <w:tcW w:w="2855" w:type="dxa"/>
+            <w:tcW w:w="1273" w:type="dxa"/>
           </w:tcPr>
           <w:p>
             <w:pPr>
@@ -2935,7 +3177,7 @@
         </w:tc>
         <w:tc>
           <w:tcPr>
-            <w:tcW w:w="2855" w:type="dxa"/>
+            <w:tcW w:w="6302" w:type="dxa"/>
           </w:tcPr>
           <w:p>
             <w:pPr>
@@ -3004,202 +3246,362 @@
       <w:tr>
         <w:tc>
           <w:tcPr>
-            <w:tcW w:w="2855" w:type="dxa"/>
-          </w:tcPr>
-          <w:p>
-            <w:pPr>
-              <w:rPr>
-                <w:b/>
-                <w:bCs/>
-              </w:rPr>
-            </w:pPr>
-          </w:p>
-        </w:tc>
-        <w:tc>
-          <w:tcPr>
-            <w:tcW w:w="2855" w:type="dxa"/>
-          </w:tcPr>
-          <w:p>
-            <w:pPr>
-              <w:rPr>
-                <w:b/>
-                <w:bCs/>
-              </w:rPr>
-            </w:pPr>
-          </w:p>
-        </w:tc>
-        <w:tc>
-          <w:tcPr>
-            <w:tcW w:w="2855" w:type="dxa"/>
-          </w:tcPr>
-          <w:p>
-            <w:pPr>
-              <w:rPr>
-                <w:b/>
-                <w:bCs/>
-              </w:rPr>
-            </w:pPr>
-          </w:p>
-        </w:tc>
-        <w:tc>
-          <w:tcPr>
-            <w:tcW w:w="2856" w:type="dxa"/>
-          </w:tcPr>
-          <w:p>
-            <w:pPr>
-              <w:rPr>
-                <w:b/>
-                <w:bCs/>
-              </w:rPr>
-            </w:pPr>
-          </w:p>
-        </w:tc>
-        <w:tc>
-          <w:tcPr>
-            <w:tcW w:w="2856" w:type="dxa"/>
-          </w:tcPr>
-          <w:p>
-            <w:pPr>
-              <w:rPr>
-                <w:b/>
-                <w:bCs/>
-              </w:rPr>
-            </w:pPr>
-          </w:p>
-        </w:tc>
-      </w:tr>
-      <w:tr>
-        <w:tc>
-          <w:tcPr>
-            <w:tcW w:w="2855" w:type="dxa"/>
-          </w:tcPr>
-          <w:p>
-            <w:pPr>
-              <w:rPr>
-                <w:b/>
-                <w:bCs/>
-              </w:rPr>
-            </w:pPr>
-          </w:p>
-        </w:tc>
-        <w:tc>
-          <w:tcPr>
-            <w:tcW w:w="2855" w:type="dxa"/>
-          </w:tcPr>
-          <w:p>
-            <w:pPr>
-              <w:rPr>
-                <w:b/>
-                <w:bCs/>
-              </w:rPr>
-            </w:pPr>
-          </w:p>
-        </w:tc>
-        <w:tc>
-          <w:tcPr>
-            <w:tcW w:w="2855" w:type="dxa"/>
-          </w:tcPr>
-          <w:p>
-            <w:pPr>
-              <w:rPr>
-                <w:b/>
-                <w:bCs/>
-              </w:rPr>
-            </w:pPr>
-          </w:p>
-        </w:tc>
-        <w:tc>
-          <w:tcPr>
-            <w:tcW w:w="2856" w:type="dxa"/>
-          </w:tcPr>
-          <w:p>
-            <w:pPr>
-              <w:rPr>
-                <w:b/>
-                <w:bCs/>
-              </w:rPr>
-            </w:pPr>
-          </w:p>
-        </w:tc>
-        <w:tc>
-          <w:tcPr>
-            <w:tcW w:w="2856" w:type="dxa"/>
-          </w:tcPr>
-          <w:p>
-            <w:pPr>
-              <w:rPr>
-                <w:b/>
-                <w:bCs/>
-              </w:rPr>
-            </w:pPr>
-          </w:p>
-        </w:tc>
-      </w:tr>
-      <w:tr>
-        <w:tc>
-          <w:tcPr>
-            <w:tcW w:w="2855" w:type="dxa"/>
-          </w:tcPr>
-          <w:p>
-            <w:pPr>
-              <w:rPr>
-                <w:b/>
-                <w:bCs/>
-              </w:rPr>
-            </w:pPr>
-          </w:p>
-        </w:tc>
-        <w:tc>
-          <w:tcPr>
-            <w:tcW w:w="2855" w:type="dxa"/>
-          </w:tcPr>
-          <w:p>
-            <w:pPr>
-              <w:rPr>
-                <w:b/>
-                <w:bCs/>
-              </w:rPr>
-            </w:pPr>
-          </w:p>
-        </w:tc>
-        <w:tc>
-          <w:tcPr>
-            <w:tcW w:w="2855" w:type="dxa"/>
-          </w:tcPr>
-          <w:p>
-            <w:pPr>
-              <w:rPr>
-                <w:b/>
-                <w:bCs/>
-              </w:rPr>
-            </w:pPr>
-          </w:p>
-        </w:tc>
-        <w:tc>
-          <w:tcPr>
-            <w:tcW w:w="2856" w:type="dxa"/>
-          </w:tcPr>
-          <w:p>
-            <w:pPr>
-              <w:rPr>
-                <w:b/>
-                <w:bCs/>
-              </w:rPr>
-            </w:pPr>
-          </w:p>
-        </w:tc>
-        <w:tc>
-          <w:tcPr>
-            <w:tcW w:w="2856" w:type="dxa"/>
-          </w:tcPr>
-          <w:p>
-            <w:pPr>
-              <w:rPr>
-                <w:b/>
-                <w:bCs/>
-              </w:rPr>
-            </w:pPr>
-          </w:p>
+            <w:tcW w:w="990" w:type="dxa"/>
+          </w:tcPr>
+          <w:p>
+            <w:r>
+              <w:t>B5</w:t>
+            </w:r>
+          </w:p>
+        </w:tc>
+        <w:tc>
+          <w:tcPr>
+            <w:tcW w:w="1273" w:type="dxa"/>
+          </w:tcPr>
+          <w:p>
+            <w:r>
+              <w:t>727-728</w:t>
+            </w:r>
+          </w:p>
+        </w:tc>
+        <w:tc>
+          <w:tcPr>
+            <w:tcW w:w="6302" w:type="dxa"/>
+          </w:tcPr>
+          <w:p>
+            <w:r>
+              <w:t>Findet, dass alle Funktionalitäten der App relevant sind.</w:t>
+            </w:r>
+          </w:p>
+        </w:tc>
+        <w:tc>
+          <w:tcPr>
+            <w:tcW w:w="2856" w:type="dxa"/>
+          </w:tcPr>
+          <w:p/>
+        </w:tc>
+        <w:tc>
+          <w:tcPr>
+            <w:tcW w:w="2856" w:type="dxa"/>
+          </w:tcPr>
+          <w:p/>
+        </w:tc>
+      </w:tr>
+      <w:tr>
+        <w:tc>
+          <w:tcPr>
+            <w:tcW w:w="990" w:type="dxa"/>
+          </w:tcPr>
+          <w:p>
+            <w:r>
+              <w:t>B5</w:t>
+            </w:r>
+          </w:p>
+        </w:tc>
+        <w:tc>
+          <w:tcPr>
+            <w:tcW w:w="1273" w:type="dxa"/>
+          </w:tcPr>
+          <w:p>
+            <w:r>
+              <w:t>728-731</w:t>
+            </w:r>
+          </w:p>
+        </w:tc>
+        <w:tc>
+          <w:tcPr>
+            <w:tcW w:w="6302" w:type="dxa"/>
+          </w:tcPr>
+          <w:p>
+            <w:r>
+              <w:t xml:space="preserve">Das Symptomtagebuch würde für den Anfang von PrEP sehr hilfreich sein, danach würde es nicht mehr verwendet werden. Vielleicht nur bei Unsicherheiten. </w:t>
+            </w:r>
+          </w:p>
+        </w:tc>
+        <w:tc>
+          <w:tcPr>
+            <w:tcW w:w="2856" w:type="dxa"/>
+          </w:tcPr>
+          <w:p/>
+        </w:tc>
+        <w:tc>
+          <w:tcPr>
+            <w:tcW w:w="2856" w:type="dxa"/>
+          </w:tcPr>
+          <w:p/>
+        </w:tc>
+      </w:tr>
+      <w:tr>
+        <w:tc>
+          <w:tcPr>
+            <w:tcW w:w="990" w:type="dxa"/>
+          </w:tcPr>
+          <w:p>
+            <w:r>
+              <w:t>B5</w:t>
+            </w:r>
+          </w:p>
+        </w:tc>
+        <w:tc>
+          <w:tcPr>
+            <w:tcW w:w="1273" w:type="dxa"/>
+          </w:tcPr>
+          <w:p>
+            <w:r>
+              <w:t>731-732</w:t>
+            </w:r>
+          </w:p>
+        </w:tc>
+        <w:tc>
+          <w:tcPr>
+            <w:tcW w:w="6302" w:type="dxa"/>
+          </w:tcPr>
+          <w:p>
+            <w:r>
+              <w:t xml:space="preserve">Empfindet das Symptomtagebuch als relevant. </w:t>
+            </w:r>
+          </w:p>
+        </w:tc>
+        <w:tc>
+          <w:tcPr>
+            <w:tcW w:w="2856" w:type="dxa"/>
+          </w:tcPr>
+          <w:p/>
+        </w:tc>
+        <w:tc>
+          <w:tcPr>
+            <w:tcW w:w="2856" w:type="dxa"/>
+          </w:tcPr>
+          <w:p/>
+        </w:tc>
+      </w:tr>
+      <w:tr>
+        <w:tc>
+          <w:tcPr>
+            <w:tcW w:w="990" w:type="dxa"/>
+          </w:tcPr>
+          <w:p>
+            <w:r>
+              <w:t>B5</w:t>
+            </w:r>
+          </w:p>
+        </w:tc>
+        <w:tc>
+          <w:tcPr>
+            <w:tcW w:w="1273" w:type="dxa"/>
+          </w:tcPr>
+          <w:p>
+            <w:r>
+              <w:t>732-733</w:t>
+            </w:r>
+          </w:p>
+        </w:tc>
+        <w:tc>
+          <w:tcPr>
+            <w:tcW w:w="6302" w:type="dxa"/>
+          </w:tcPr>
+          <w:p>
+            <w:r>
+              <w:t xml:space="preserve">Schlägt vor, die Chatfunktion aufzuteilen: Kontakt zum Arzt aufnehmen und Termine und Rezepte zu verwalten. </w:t>
+            </w:r>
+          </w:p>
+        </w:tc>
+        <w:tc>
+          <w:tcPr>
+            <w:tcW w:w="2856" w:type="dxa"/>
+          </w:tcPr>
+          <w:p/>
+        </w:tc>
+        <w:tc>
+          <w:tcPr>
+            <w:tcW w:w="2856" w:type="dxa"/>
+          </w:tcPr>
+          <w:p/>
+        </w:tc>
+      </w:tr>
+      <w:tr>
+        <w:tc>
+          <w:tcPr>
+            <w:tcW w:w="990" w:type="dxa"/>
+          </w:tcPr>
+          <w:p>
+            <w:r>
+              <w:t>B5</w:t>
+            </w:r>
+          </w:p>
+        </w:tc>
+        <w:tc>
+          <w:tcPr>
+            <w:tcW w:w="1273" w:type="dxa"/>
+          </w:tcPr>
+          <w:p>
+            <w:r>
+              <w:t>733-740</w:t>
+            </w:r>
+          </w:p>
+        </w:tc>
+        <w:tc>
+          <w:tcPr>
+            <w:tcW w:w="6302" w:type="dxa"/>
+          </w:tcPr>
+          <w:p>
+            <w:r>
+              <w:t xml:space="preserve">Wünscht sich eine </w:t>
+            </w:r>
+            <w:r>
+              <w:t>Funktion,</w:t>
+            </w:r>
+            <w:r>
+              <w:t xml:space="preserve"> die auf eine Datenbank zugreift, in der die Wechselwirkungen von Medikamenten mit PrEP aufgezeichnet werden.  </w:t>
+            </w:r>
+          </w:p>
+        </w:tc>
+        <w:tc>
+          <w:tcPr>
+            <w:tcW w:w="2856" w:type="dxa"/>
+          </w:tcPr>
+          <w:p/>
+        </w:tc>
+        <w:tc>
+          <w:tcPr>
+            <w:tcW w:w="2856" w:type="dxa"/>
+          </w:tcPr>
+          <w:p/>
+        </w:tc>
+      </w:tr>
+      <w:tr>
+        <w:tc>
+          <w:tcPr>
+            <w:tcW w:w="990" w:type="dxa"/>
+          </w:tcPr>
+          <w:p>
+            <w:r>
+              <w:t>B5</w:t>
+            </w:r>
+          </w:p>
+        </w:tc>
+        <w:tc>
+          <w:tcPr>
+            <w:tcW w:w="1273" w:type="dxa"/>
+          </w:tcPr>
+          <w:p>
+            <w:r>
+              <w:t>751-759</w:t>
+            </w:r>
+          </w:p>
+        </w:tc>
+        <w:tc>
+          <w:tcPr>
+            <w:tcW w:w="6302" w:type="dxa"/>
+          </w:tcPr>
+          <w:p>
+            <w:r>
+              <w:t xml:space="preserve">Die Funktion mit den Wechselwirkungen muss noch nicht im Medikationsplan integriert sein. </w:t>
+            </w:r>
+            <w:r>
+              <w:t>Wenn man ein kurzfristiges Medikament erhält, könnte es nützlich sein, eine einfache Möglichkeit zu haben, es unter der Kategorie "Medikation" zu überprüfen. Je nachdem, ob es grün, gelb oder rot ist, könnte man es entweder bedenkenlos einnehmen oder den Arzt kontaktieren, um mögliche Wechselwirkungen zu erfragen.</w:t>
+            </w:r>
+          </w:p>
+        </w:tc>
+        <w:tc>
+          <w:tcPr>
+            <w:tcW w:w="2856" w:type="dxa"/>
+          </w:tcPr>
+          <w:p/>
+        </w:tc>
+        <w:tc>
+          <w:tcPr>
+            <w:tcW w:w="2856" w:type="dxa"/>
+          </w:tcPr>
+          <w:p/>
+        </w:tc>
+      </w:tr>
+      <w:tr>
+        <w:tc>
+          <w:tcPr>
+            <w:tcW w:w="990" w:type="dxa"/>
+          </w:tcPr>
+          <w:p>
+            <w:r>
+              <w:t>B4</w:t>
+            </w:r>
+          </w:p>
+        </w:tc>
+        <w:tc>
+          <w:tcPr>
+            <w:tcW w:w="1273" w:type="dxa"/>
+          </w:tcPr>
+          <w:p>
+            <w:r>
+              <w:t>772-773</w:t>
+            </w:r>
+          </w:p>
+        </w:tc>
+        <w:tc>
+          <w:tcPr>
+            <w:tcW w:w="6302" w:type="dxa"/>
+          </w:tcPr>
+          <w:p>
+            <w:r>
+              <w:t>Findet die App so weit in Ordnung und hat keine weiteren Anmerkungen.</w:t>
+            </w:r>
+          </w:p>
+        </w:tc>
+        <w:tc>
+          <w:tcPr>
+            <w:tcW w:w="2856" w:type="dxa"/>
+          </w:tcPr>
+          <w:p/>
+        </w:tc>
+        <w:tc>
+          <w:tcPr>
+            <w:tcW w:w="2856" w:type="dxa"/>
+          </w:tcPr>
+          <w:p/>
+        </w:tc>
+      </w:tr>
+      <w:tr>
+        <w:tc>
+          <w:tcPr>
+            <w:tcW w:w="990" w:type="dxa"/>
+          </w:tcPr>
+          <w:p>
+            <w:r>
+              <w:t>B3</w:t>
+            </w:r>
+          </w:p>
+        </w:tc>
+        <w:tc>
+          <w:tcPr>
+            <w:tcW w:w="1273" w:type="dxa"/>
+          </w:tcPr>
+          <w:p>
+            <w:r>
+              <w:t>785-788</w:t>
+            </w:r>
+          </w:p>
+        </w:tc>
+        <w:tc>
+          <w:tcPr>
+            <w:tcW w:w="6302" w:type="dxa"/>
+          </w:tcPr>
+          <w:p>
+            <w:r>
+              <w:t xml:space="preserve">Die App käme für B3 fokussiert für die Funktion „Termine“ in Frage. Die Möglichkeit Termine einfacher umzubuchen, soll berücksichtig werden. Findet, dass in der Chatfunktion der Punkt „Termine“ unter geht. </w:t>
+            </w:r>
+          </w:p>
+        </w:tc>
+        <w:tc>
+          <w:tcPr>
+            <w:tcW w:w="2856" w:type="dxa"/>
+          </w:tcPr>
+          <w:p/>
+        </w:tc>
+        <w:tc>
+          <w:tcPr>
+            <w:tcW w:w="2856" w:type="dxa"/>
+          </w:tcPr>
+          <w:p/>
         </w:tc>
       </w:tr>
     </w:tbl>

</xml_diff>

<commit_message>
Bug behoben in "Main.cpp"
Verknüpfung zwischen QML und C++ muss über einen Pointer erstellt werden.
</commit_message>
<xml_diff>
--- a/Auswertung_Fokusgruppen_01/02_Paraphrasen.docx
+++ b/Auswertung_Fokusgruppen_01/02_Paraphrasen.docx
@@ -1,6 +1,6 @@
 
 <file path=word/document.xml><?xml version="1.0" encoding="utf-8"?>
-<w:document xmlns:wpc="http://schemas.microsoft.com/office/word/2010/wordprocessingCanvas" xmlns:cx="http://schemas.microsoft.com/office/drawing/2014/chartex" xmlns:cx1="http://schemas.microsoft.com/office/drawing/2015/9/8/chartex" xmlns:cx2="http://schemas.microsoft.com/office/drawing/2015/10/21/chartex" xmlns:cx3="http://schemas.microsoft.com/office/drawing/2016/5/9/chartex" xmlns:cx4="http://schemas.microsoft.com/office/drawing/2016/5/10/chartex" xmlns:cx5="http://schemas.microsoft.com/office/drawing/2016/5/11/chartex" xmlns:cx6="http://schemas.microsoft.com/office/drawing/2016/5/12/chartex" xmlns:cx7="http://schemas.microsoft.com/office/drawing/2016/5/13/chartex" xmlns:cx8="http://schemas.microsoft.com/office/drawing/2016/5/14/chartex" xmlns:mc="http://schemas.openxmlformats.org/markup-compatibility/2006" xmlns:aink="http://schemas.microsoft.com/office/drawing/2016/ink" xmlns:am3d="http://schemas.microsoft.com/office/drawing/2017/model3d" xmlns:o="urn:schemas-microsoft-com:office:office" xmlns:oel="http://schemas.microsoft.com/office/2019/extlst" xmlns:r="http://schemas.openxmlformats.org/officeDocument/2006/relationships" xmlns:m="http://schemas.openxmlformats.org/officeDocument/2006/math" xmlns:v="urn:schemas-microsoft-com:vml" xmlns:wp14="http://schemas.microsoft.com/office/word/2010/wordprocessingDrawing" xmlns:wp="http://schemas.openxmlformats.org/drawingml/2006/wordprocessingDrawing" xmlns:w10="urn:schemas-microsoft-com:office:word" xmlns:w="http://schemas.openxmlformats.org/wordprocessingml/2006/main" xmlns:w14="http://schemas.microsoft.com/office/word/2010/wordml" xmlns:w15="http://schemas.microsoft.com/office/word/2012/wordml" xmlns:w16cex="http://schemas.microsoft.com/office/word/2018/wordml/cex" xmlns:w16cid="http://schemas.microsoft.com/office/word/2016/wordml/cid" xmlns:w16="http://schemas.microsoft.com/office/word/2018/wordml" xmlns:w16sdtdh="http://schemas.microsoft.com/office/word/2020/wordml/sdtdatahash" xmlns:w16se="http://schemas.microsoft.com/office/word/2015/wordml/symex" xmlns:wpg="http://schemas.microsoft.com/office/word/2010/wordprocessingGroup" xmlns:wpi="http://schemas.microsoft.com/office/word/2010/wordprocessingInk" xmlns:wne="http://schemas.microsoft.com/office/word/2006/wordml" xmlns:wps="http://schemas.microsoft.com/office/word/2010/wordprocessingShape" mc:Ignorable="w14 w15 w16se w16cid w16 w16cex w16sdtdh wp14">
+<w:document xmlns:wpc="http://schemas.microsoft.com/office/word/2010/wordprocessingCanvas" xmlns:cx="http://schemas.microsoft.com/office/drawing/2014/chartex" xmlns:cx1="http://schemas.microsoft.com/office/drawing/2015/9/8/chartex" xmlns:cx2="http://schemas.microsoft.com/office/drawing/2015/10/21/chartex" xmlns:cx3="http://schemas.microsoft.com/office/drawing/2016/5/9/chartex" xmlns:cx4="http://schemas.microsoft.com/office/drawing/2016/5/10/chartex" xmlns:cx5="http://schemas.microsoft.com/office/drawing/2016/5/11/chartex" xmlns:cx6="http://schemas.microsoft.com/office/drawing/2016/5/12/chartex" xmlns:cx7="http://schemas.microsoft.com/office/drawing/2016/5/13/chartex" xmlns:cx8="http://schemas.microsoft.com/office/drawing/2016/5/14/chartex" xmlns:mc="http://schemas.openxmlformats.org/markup-compatibility/2006" xmlns:aink="http://schemas.microsoft.com/office/drawing/2016/ink" xmlns:am3d="http://schemas.microsoft.com/office/drawing/2017/model3d" xmlns:o="urn:schemas-microsoft-com:office:office" xmlns:oel="http://schemas.microsoft.com/office/2019/extlst" xmlns:r="http://schemas.openxmlformats.org/officeDocument/2006/relationships" xmlns:m="http://schemas.openxmlformats.org/officeDocument/2006/math" xmlns:v="urn:schemas-microsoft-com:vml" xmlns:wp14="http://schemas.microsoft.com/office/word/2010/wordprocessingDrawing" xmlns:wp="http://schemas.openxmlformats.org/drawingml/2006/wordprocessingDrawing" xmlns:w10="urn:schemas-microsoft-com:office:word" xmlns:w="http://schemas.openxmlformats.org/wordprocessingml/2006/main" xmlns:w14="http://schemas.microsoft.com/office/word/2010/wordml" xmlns:w15="http://schemas.microsoft.com/office/word/2012/wordml" xmlns:w16cex="http://schemas.microsoft.com/office/word/2018/wordml/cex" xmlns:w16cid="http://schemas.microsoft.com/office/word/2016/wordml/cid" xmlns:w16="http://schemas.microsoft.com/office/word/2018/wordml" xmlns:w16du="http://schemas.microsoft.com/office/word/2023/wordml/word16du" xmlns:w16sdtdh="http://schemas.microsoft.com/office/word/2020/wordml/sdtdatahash" xmlns:w16se="http://schemas.microsoft.com/office/word/2015/wordml/symex" xmlns:wpg="http://schemas.microsoft.com/office/word/2010/wordprocessingGroup" xmlns:wpi="http://schemas.microsoft.com/office/word/2010/wordprocessingInk" xmlns:wne="http://schemas.microsoft.com/office/word/2006/wordml" xmlns:wps="http://schemas.microsoft.com/office/word/2010/wordprocessingShape" mc:Ignorable="w14 w15 w16se w16cid w16 w16cex w16sdtdh wp14">
   <w:body>
     <w:p>
       <w:pPr>
@@ -1030,16 +1030,8 @@
             <w:tcW w:w="6206" w:type="dxa"/>
           </w:tcPr>
           <w:p>
-            <w:commentRangeStart w:id="1"/>
             <w:r>
               <w:t>In der Anfangszeit von PrEP kann ein Symptomtagebuch sinnvoll sein, um einen Verlauf der Symptome zu bekommen und einschätzen zu können, ob Symptome im Bezug zu PrEP stehen.</w:t>
-            </w:r>
-            <w:commentRangeEnd w:id="1"/>
-            <w:r>
-              <w:rPr>
-                <w:rStyle w:val="Kommentarzeichen"/>
-              </w:rPr>
-              <w:commentReference w:id="1"/>
             </w:r>
           </w:p>
         </w:tc>
@@ -3360,7 +3352,7 @@
             <w:tcW w:w="990" w:type="dxa"/>
           </w:tcPr>
           <w:p>
-            <w:commentRangeStart w:id="2"/>
+            <w:commentRangeStart w:id="1"/>
             <w:r>
               <w:t>670-671</w:t>
             </w:r>
@@ -3387,12 +3379,12 @@
             <w:r>
               <w:t>Befunden</w:t>
             </w:r>
-            <w:commentRangeEnd w:id="2"/>
+            <w:commentRangeEnd w:id="1"/>
             <w:r>
               <w:rPr>
                 <w:rStyle w:val="Kommentarzeichen"/>
               </w:rPr>
-              <w:commentReference w:id="2"/>
+              <w:commentReference w:id="1"/>
             </w:r>
           </w:p>
         </w:tc>
@@ -3915,7 +3907,7 @@
                 <w:numId w:val="1"/>
               </w:numPr>
               <w:rPr>
-                <w:del w:id="3" w:author="Cindy Hainz" w:date="2023-05-27T11:46:00Z"/>
+                <w:del w:id="2" w:author="Cindy Hainz" w:date="2023-05-27T11:46:00Z"/>
               </w:rPr>
             </w:pPr>
             <w:r>
@@ -4383,24 +4375,8 @@
 </file>
 
 <file path=word/comments.xml><?xml version="1.0" encoding="utf-8"?>
-<w:comments xmlns:wpc="http://schemas.microsoft.com/office/word/2010/wordprocessingCanvas" xmlns:cx="http://schemas.microsoft.com/office/drawing/2014/chartex" xmlns:cx1="http://schemas.microsoft.com/office/drawing/2015/9/8/chartex" xmlns:cx2="http://schemas.microsoft.com/office/drawing/2015/10/21/chartex" xmlns:cx3="http://schemas.microsoft.com/office/drawing/2016/5/9/chartex" xmlns:cx4="http://schemas.microsoft.com/office/drawing/2016/5/10/chartex" xmlns:cx5="http://schemas.microsoft.com/office/drawing/2016/5/11/chartex" xmlns:cx6="http://schemas.microsoft.com/office/drawing/2016/5/12/chartex" xmlns:cx7="http://schemas.microsoft.com/office/drawing/2016/5/13/chartex" xmlns:cx8="http://schemas.microsoft.com/office/drawing/2016/5/14/chartex" xmlns:mc="http://schemas.openxmlformats.org/markup-compatibility/2006" xmlns:aink="http://schemas.microsoft.com/office/drawing/2016/ink" xmlns:am3d="http://schemas.microsoft.com/office/drawing/2017/model3d" xmlns:o="urn:schemas-microsoft-com:office:office" xmlns:oel="http://schemas.microsoft.com/office/2019/extlst" xmlns:r="http://schemas.openxmlformats.org/officeDocument/2006/relationships" xmlns:m="http://schemas.openxmlformats.org/officeDocument/2006/math" xmlns:v="urn:schemas-microsoft-com:vml" xmlns:wp14="http://schemas.microsoft.com/office/word/2010/wordprocessingDrawing" xmlns:wp="http://schemas.openxmlformats.org/drawingml/2006/wordprocessingDrawing" xmlns:w10="urn:schemas-microsoft-com:office:word" xmlns:w="http://schemas.openxmlformats.org/wordprocessingml/2006/main" xmlns:w14="http://schemas.microsoft.com/office/word/2010/wordml" xmlns:w15="http://schemas.microsoft.com/office/word/2012/wordml" xmlns:w16cex="http://schemas.microsoft.com/office/word/2018/wordml/cex" xmlns:w16cid="http://schemas.microsoft.com/office/word/2016/wordml/cid" xmlns:w16="http://schemas.microsoft.com/office/word/2018/wordml" xmlns:w16sdtdh="http://schemas.microsoft.com/office/word/2020/wordml/sdtdatahash" xmlns:w16se="http://schemas.microsoft.com/office/word/2015/wordml/symex" xmlns:wpg="http://schemas.microsoft.com/office/word/2010/wordprocessingGroup" xmlns:wpi="http://schemas.microsoft.com/office/word/2010/wordprocessingInk" xmlns:wne="http://schemas.microsoft.com/office/word/2006/wordml" xmlns:wps="http://schemas.microsoft.com/office/word/2010/wordprocessingShape" mc:Ignorable="w14 w15 w16se w16cid w16 w16cex w16sdtdh wp14">
-  <w:comment w:id="1" w:author="Alexander" w:date="2023-05-26T14:10:00Z" w:initials="A">
-    <w:p>
-      <w:pPr>
-        <w:pStyle w:val="Kommentartext"/>
-      </w:pPr>
-      <w:r>
-        <w:rPr>
-          <w:rStyle w:val="Kommentarzeichen"/>
-        </w:rPr>
-        <w:annotationRef/>
-      </w:r>
-      <w:r>
-        <w:t>Im Transkript wird noch erwähnt, dass es auch Probleme nach längerer Zeit der Einnahme geben könnte und sich die PrEP-Nutzer nicht sicher sind, inwieweit das mit der Medikation zusammenhängt – vielleicht noch relevant?</w:t>
-      </w:r>
-    </w:p>
-  </w:comment>
-  <w:comment w:id="2" w:author="Alexander" w:date="2023-05-26T15:46:00Z" w:initials="A">
+<w:comments xmlns:wpc="http://schemas.microsoft.com/office/word/2010/wordprocessingCanvas" xmlns:cx="http://schemas.microsoft.com/office/drawing/2014/chartex" xmlns:cx1="http://schemas.microsoft.com/office/drawing/2015/9/8/chartex" xmlns:cx2="http://schemas.microsoft.com/office/drawing/2015/10/21/chartex" xmlns:cx3="http://schemas.microsoft.com/office/drawing/2016/5/9/chartex" xmlns:cx4="http://schemas.microsoft.com/office/drawing/2016/5/10/chartex" xmlns:cx5="http://schemas.microsoft.com/office/drawing/2016/5/11/chartex" xmlns:cx6="http://schemas.microsoft.com/office/drawing/2016/5/12/chartex" xmlns:cx7="http://schemas.microsoft.com/office/drawing/2016/5/13/chartex" xmlns:cx8="http://schemas.microsoft.com/office/drawing/2016/5/14/chartex" xmlns:mc="http://schemas.openxmlformats.org/markup-compatibility/2006" xmlns:aink="http://schemas.microsoft.com/office/drawing/2016/ink" xmlns:am3d="http://schemas.microsoft.com/office/drawing/2017/model3d" xmlns:o="urn:schemas-microsoft-com:office:office" xmlns:oel="http://schemas.microsoft.com/office/2019/extlst" xmlns:r="http://schemas.openxmlformats.org/officeDocument/2006/relationships" xmlns:m="http://schemas.openxmlformats.org/officeDocument/2006/math" xmlns:v="urn:schemas-microsoft-com:vml" xmlns:wp14="http://schemas.microsoft.com/office/word/2010/wordprocessingDrawing" xmlns:wp="http://schemas.openxmlformats.org/drawingml/2006/wordprocessingDrawing" xmlns:w10="urn:schemas-microsoft-com:office:word" xmlns:w="http://schemas.openxmlformats.org/wordprocessingml/2006/main" xmlns:w14="http://schemas.microsoft.com/office/word/2010/wordml" xmlns:w15="http://schemas.microsoft.com/office/word/2012/wordml" xmlns:w16cex="http://schemas.microsoft.com/office/word/2018/wordml/cex" xmlns:w16cid="http://schemas.microsoft.com/office/word/2016/wordml/cid" xmlns:w16="http://schemas.microsoft.com/office/word/2018/wordml" xmlns:w16du="http://schemas.microsoft.com/office/word/2023/wordml/word16du" xmlns:w16sdtdh="http://schemas.microsoft.com/office/word/2020/wordml/sdtdatahash" xmlns:w16se="http://schemas.microsoft.com/office/word/2015/wordml/symex" xmlns:wpg="http://schemas.microsoft.com/office/word/2010/wordprocessingGroup" xmlns:wpi="http://schemas.microsoft.com/office/word/2010/wordprocessingInk" xmlns:wne="http://schemas.microsoft.com/office/word/2006/wordml" xmlns:wps="http://schemas.microsoft.com/office/word/2010/wordprocessingShape" mc:Ignorable="w14 w15 w16se w16cid w16 w16cex w16sdtdh wp14">
+  <w:comment w:id="1" w:author="Alexander" w:date="2023-05-26T15:46:00Z" w:initials="A">
     <w:p>
       <w:pPr>
         <w:pStyle w:val="Kommentartext"/>
@@ -4423,28 +4399,25 @@
 </file>
 
 <file path=word/commentsExtended.xml><?xml version="1.0" encoding="utf-8"?>
-<w15:commentsEx xmlns:wpc="http://schemas.microsoft.com/office/word/2010/wordprocessingCanvas" xmlns:cx="http://schemas.microsoft.com/office/drawing/2014/chartex" xmlns:cx1="http://schemas.microsoft.com/office/drawing/2015/9/8/chartex" xmlns:cx2="http://schemas.microsoft.com/office/drawing/2015/10/21/chartex" xmlns:cx3="http://schemas.microsoft.com/office/drawing/2016/5/9/chartex" xmlns:cx4="http://schemas.microsoft.com/office/drawing/2016/5/10/chartex" xmlns:cx5="http://schemas.microsoft.com/office/drawing/2016/5/11/chartex" xmlns:cx6="http://schemas.microsoft.com/office/drawing/2016/5/12/chartex" xmlns:cx7="http://schemas.microsoft.com/office/drawing/2016/5/13/chartex" xmlns:cx8="http://schemas.microsoft.com/office/drawing/2016/5/14/chartex" xmlns:mc="http://schemas.openxmlformats.org/markup-compatibility/2006" xmlns:aink="http://schemas.microsoft.com/office/drawing/2016/ink" xmlns:am3d="http://schemas.microsoft.com/office/drawing/2017/model3d" xmlns:o="urn:schemas-microsoft-com:office:office" xmlns:oel="http://schemas.microsoft.com/office/2019/extlst" xmlns:r="http://schemas.openxmlformats.org/officeDocument/2006/relationships" xmlns:m="http://schemas.openxmlformats.org/officeDocument/2006/math" xmlns:v="urn:schemas-microsoft-com:vml" xmlns:wp14="http://schemas.microsoft.com/office/word/2010/wordprocessingDrawing" xmlns:wp="http://schemas.openxmlformats.org/drawingml/2006/wordprocessingDrawing" xmlns:w10="urn:schemas-microsoft-com:office:word" xmlns:w="http://schemas.openxmlformats.org/wordprocessingml/2006/main" xmlns:w14="http://schemas.microsoft.com/office/word/2010/wordml" xmlns:w15="http://schemas.microsoft.com/office/word/2012/wordml" xmlns:w16cex="http://schemas.microsoft.com/office/word/2018/wordml/cex" xmlns:w16cid="http://schemas.microsoft.com/office/word/2016/wordml/cid" xmlns:w16="http://schemas.microsoft.com/office/word/2018/wordml" xmlns:w16sdtdh="http://schemas.microsoft.com/office/word/2020/wordml/sdtdatahash" xmlns:w16se="http://schemas.microsoft.com/office/word/2015/wordml/symex" xmlns:wpg="http://schemas.microsoft.com/office/word/2010/wordprocessingGroup" xmlns:wpi="http://schemas.microsoft.com/office/word/2010/wordprocessingInk" xmlns:wne="http://schemas.microsoft.com/office/word/2006/wordml" xmlns:wps="http://schemas.microsoft.com/office/word/2010/wordprocessingShape" mc:Ignorable="w14 w15 w16se w16cid w16 w16cex w16sdtdh wp14">
-  <w15:commentEx w15:paraId="5E88DC70" w15:done="0"/>
+<w15:commentsEx xmlns:wpc="http://schemas.microsoft.com/office/word/2010/wordprocessingCanvas" xmlns:cx="http://schemas.microsoft.com/office/drawing/2014/chartex" xmlns:cx1="http://schemas.microsoft.com/office/drawing/2015/9/8/chartex" xmlns:cx2="http://schemas.microsoft.com/office/drawing/2015/10/21/chartex" xmlns:cx3="http://schemas.microsoft.com/office/drawing/2016/5/9/chartex" xmlns:cx4="http://schemas.microsoft.com/office/drawing/2016/5/10/chartex" xmlns:cx5="http://schemas.microsoft.com/office/drawing/2016/5/11/chartex" xmlns:cx6="http://schemas.microsoft.com/office/drawing/2016/5/12/chartex" xmlns:cx7="http://schemas.microsoft.com/office/drawing/2016/5/13/chartex" xmlns:cx8="http://schemas.microsoft.com/office/drawing/2016/5/14/chartex" xmlns:mc="http://schemas.openxmlformats.org/markup-compatibility/2006" xmlns:aink="http://schemas.microsoft.com/office/drawing/2016/ink" xmlns:am3d="http://schemas.microsoft.com/office/drawing/2017/model3d" xmlns:o="urn:schemas-microsoft-com:office:office" xmlns:oel="http://schemas.microsoft.com/office/2019/extlst" xmlns:r="http://schemas.openxmlformats.org/officeDocument/2006/relationships" xmlns:m="http://schemas.openxmlformats.org/officeDocument/2006/math" xmlns:v="urn:schemas-microsoft-com:vml" xmlns:wp14="http://schemas.microsoft.com/office/word/2010/wordprocessingDrawing" xmlns:wp="http://schemas.openxmlformats.org/drawingml/2006/wordprocessingDrawing" xmlns:w10="urn:schemas-microsoft-com:office:word" xmlns:w="http://schemas.openxmlformats.org/wordprocessingml/2006/main" xmlns:w14="http://schemas.microsoft.com/office/word/2010/wordml" xmlns:w15="http://schemas.microsoft.com/office/word/2012/wordml" xmlns:w16cex="http://schemas.microsoft.com/office/word/2018/wordml/cex" xmlns:w16cid="http://schemas.microsoft.com/office/word/2016/wordml/cid" xmlns:w16="http://schemas.microsoft.com/office/word/2018/wordml" xmlns:w16du="http://schemas.microsoft.com/office/word/2023/wordml/word16du" xmlns:w16sdtdh="http://schemas.microsoft.com/office/word/2020/wordml/sdtdatahash" xmlns:w16se="http://schemas.microsoft.com/office/word/2015/wordml/symex" xmlns:wpg="http://schemas.microsoft.com/office/word/2010/wordprocessingGroup" xmlns:wpi="http://schemas.microsoft.com/office/word/2010/wordprocessingInk" xmlns:wne="http://schemas.microsoft.com/office/word/2006/wordml" xmlns:wps="http://schemas.microsoft.com/office/word/2010/wordprocessingShape" mc:Ignorable="w14 w15 w16se w16cid w16 w16cex w16sdtdh wp14">
   <w15:commentEx w15:paraId="484E7464" w15:done="0"/>
 </w15:commentsEx>
 </file>
 
 <file path=word/commentsExtensible.xml><?xml version="1.0" encoding="utf-8"?>
-<w16cex:commentsExtensible xmlns:wpc="http://schemas.microsoft.com/office/word/2010/wordprocessingCanvas" xmlns:cx="http://schemas.microsoft.com/office/drawing/2014/chartex" xmlns:cx1="http://schemas.microsoft.com/office/drawing/2015/9/8/chartex" xmlns:cx2="http://schemas.microsoft.com/office/drawing/2015/10/21/chartex" xmlns:cx3="http://schemas.microsoft.com/office/drawing/2016/5/9/chartex" xmlns:cx4="http://schemas.microsoft.com/office/drawing/2016/5/10/chartex" xmlns:cx5="http://schemas.microsoft.com/office/drawing/2016/5/11/chartex" xmlns:cx6="http://schemas.microsoft.com/office/drawing/2016/5/12/chartex" xmlns:cx7="http://schemas.microsoft.com/office/drawing/2016/5/13/chartex" xmlns:cx8="http://schemas.microsoft.com/office/drawing/2016/5/14/chartex" xmlns:mc="http://schemas.openxmlformats.org/markup-compatibility/2006" xmlns:aink="http://schemas.microsoft.com/office/drawing/2016/ink" xmlns:am3d="http://schemas.microsoft.com/office/drawing/2017/model3d" xmlns:o="urn:schemas-microsoft-com:office:office" xmlns:oel="http://schemas.microsoft.com/office/2019/extlst" xmlns:r="http://schemas.openxmlformats.org/officeDocument/2006/relationships" xmlns:m="http://schemas.openxmlformats.org/officeDocument/2006/math" xmlns:v="urn:schemas-microsoft-com:vml" xmlns:wp14="http://schemas.microsoft.com/office/word/2010/wordprocessingDrawing" xmlns:wp="http://schemas.openxmlformats.org/drawingml/2006/wordprocessingDrawing" xmlns:w10="urn:schemas-microsoft-com:office:word" xmlns:w="http://schemas.openxmlformats.org/wordprocessingml/2006/main" xmlns:w14="http://schemas.microsoft.com/office/word/2010/wordml" xmlns:w15="http://schemas.microsoft.com/office/word/2012/wordml" xmlns:w16cex="http://schemas.microsoft.com/office/word/2018/wordml/cex" xmlns:w16cid="http://schemas.microsoft.com/office/word/2016/wordml/cid" xmlns:w16="http://schemas.microsoft.com/office/word/2018/wordml" xmlns:w16sdtdh="http://schemas.microsoft.com/office/word/2020/wordml/sdtdatahash" xmlns:w16se="http://schemas.microsoft.com/office/word/2015/wordml/symex" xmlns:wpg="http://schemas.microsoft.com/office/word/2010/wordprocessingGroup" xmlns:wpi="http://schemas.microsoft.com/office/word/2010/wordprocessingInk" xmlns:wne="http://schemas.microsoft.com/office/word/2006/wordml" xmlns:wps="http://schemas.microsoft.com/office/word/2010/wordprocessingShape" mc:Ignorable="w14 w15 w16se w16cid w16 w16cex w16sdtdh wp14">
-  <w16cex:commentExtensible w16cex:durableId="281B3C57" w16cex:dateUtc="2023-05-26T12:10:00Z"/>
+<w16cex:commentsExtensible xmlns:wpc="http://schemas.microsoft.com/office/word/2010/wordprocessingCanvas" xmlns:cx="http://schemas.microsoft.com/office/drawing/2014/chartex" xmlns:cx1="http://schemas.microsoft.com/office/drawing/2015/9/8/chartex" xmlns:cx2="http://schemas.microsoft.com/office/drawing/2015/10/21/chartex" xmlns:cx3="http://schemas.microsoft.com/office/drawing/2016/5/9/chartex" xmlns:cx4="http://schemas.microsoft.com/office/drawing/2016/5/10/chartex" xmlns:cx5="http://schemas.microsoft.com/office/drawing/2016/5/11/chartex" xmlns:cx6="http://schemas.microsoft.com/office/drawing/2016/5/12/chartex" xmlns:cx7="http://schemas.microsoft.com/office/drawing/2016/5/13/chartex" xmlns:cx8="http://schemas.microsoft.com/office/drawing/2016/5/14/chartex" xmlns:mc="http://schemas.openxmlformats.org/markup-compatibility/2006" xmlns:aink="http://schemas.microsoft.com/office/drawing/2016/ink" xmlns:am3d="http://schemas.microsoft.com/office/drawing/2017/model3d" xmlns:o="urn:schemas-microsoft-com:office:office" xmlns:oel="http://schemas.microsoft.com/office/2019/extlst" xmlns:r="http://schemas.openxmlformats.org/officeDocument/2006/relationships" xmlns:m="http://schemas.openxmlformats.org/officeDocument/2006/math" xmlns:v="urn:schemas-microsoft-com:vml" xmlns:wp14="http://schemas.microsoft.com/office/word/2010/wordprocessingDrawing" xmlns:wp="http://schemas.openxmlformats.org/drawingml/2006/wordprocessingDrawing" xmlns:w10="urn:schemas-microsoft-com:office:word" xmlns:w="http://schemas.openxmlformats.org/wordprocessingml/2006/main" xmlns:w14="http://schemas.microsoft.com/office/word/2010/wordml" xmlns:w15="http://schemas.microsoft.com/office/word/2012/wordml" xmlns:w16cex="http://schemas.microsoft.com/office/word/2018/wordml/cex" xmlns:w16cid="http://schemas.microsoft.com/office/word/2016/wordml/cid" xmlns:w16="http://schemas.microsoft.com/office/word/2018/wordml" xmlns:w16du="http://schemas.microsoft.com/office/word/2023/wordml/word16du" xmlns:w16sdtdh="http://schemas.microsoft.com/office/word/2020/wordml/sdtdatahash" xmlns:w16se="http://schemas.microsoft.com/office/word/2015/wordml/symex" xmlns:wpg="http://schemas.microsoft.com/office/word/2010/wordprocessingGroup" xmlns:wpi="http://schemas.microsoft.com/office/word/2010/wordprocessingInk" xmlns:wne="http://schemas.microsoft.com/office/word/2006/wordml" xmlns:wps="http://schemas.microsoft.com/office/word/2010/wordprocessingShape" mc:Ignorable="w14 w15 w16se w16cid w16 w16cex w16sdtdh wp14">
   <w16cex:commentExtensible w16cex:durableId="281B52C2" w16cex:dateUtc="2023-05-26T13:46:00Z"/>
 </w16cex:commentsExtensible>
 </file>
 
 <file path=word/commentsIds.xml><?xml version="1.0" encoding="utf-8"?>
-<w16cid:commentsIds xmlns:wpc="http://schemas.microsoft.com/office/word/2010/wordprocessingCanvas" xmlns:cx="http://schemas.microsoft.com/office/drawing/2014/chartex" xmlns:cx1="http://schemas.microsoft.com/office/drawing/2015/9/8/chartex" xmlns:cx2="http://schemas.microsoft.com/office/drawing/2015/10/21/chartex" xmlns:cx3="http://schemas.microsoft.com/office/drawing/2016/5/9/chartex" xmlns:cx4="http://schemas.microsoft.com/office/drawing/2016/5/10/chartex" xmlns:cx5="http://schemas.microsoft.com/office/drawing/2016/5/11/chartex" xmlns:cx6="http://schemas.microsoft.com/office/drawing/2016/5/12/chartex" xmlns:cx7="http://schemas.microsoft.com/office/drawing/2016/5/13/chartex" xmlns:cx8="http://schemas.microsoft.com/office/drawing/2016/5/14/chartex" xmlns:mc="http://schemas.openxmlformats.org/markup-compatibility/2006" xmlns:aink="http://schemas.microsoft.com/office/drawing/2016/ink" xmlns:am3d="http://schemas.microsoft.com/office/drawing/2017/model3d" xmlns:o="urn:schemas-microsoft-com:office:office" xmlns:oel="http://schemas.microsoft.com/office/2019/extlst" xmlns:r="http://schemas.openxmlformats.org/officeDocument/2006/relationships" xmlns:m="http://schemas.openxmlformats.org/officeDocument/2006/math" xmlns:v="urn:schemas-microsoft-com:vml" xmlns:wp14="http://schemas.microsoft.com/office/word/2010/wordprocessingDrawing" xmlns:wp="http://schemas.openxmlformats.org/drawingml/2006/wordprocessingDrawing" xmlns:w10="urn:schemas-microsoft-com:office:word" xmlns:w="http://schemas.openxmlformats.org/wordprocessingml/2006/main" xmlns:w14="http://schemas.microsoft.com/office/word/2010/wordml" xmlns:w15="http://schemas.microsoft.com/office/word/2012/wordml" xmlns:w16cex="http://schemas.microsoft.com/office/word/2018/wordml/cex" xmlns:w16cid="http://schemas.microsoft.com/office/word/2016/wordml/cid" xmlns:w16="http://schemas.microsoft.com/office/word/2018/wordml" xmlns:w16sdtdh="http://schemas.microsoft.com/office/word/2020/wordml/sdtdatahash" xmlns:w16se="http://schemas.microsoft.com/office/word/2015/wordml/symex" xmlns:wpg="http://schemas.microsoft.com/office/word/2010/wordprocessingGroup" xmlns:wpi="http://schemas.microsoft.com/office/word/2010/wordprocessingInk" xmlns:wne="http://schemas.microsoft.com/office/word/2006/wordml" xmlns:wps="http://schemas.microsoft.com/office/word/2010/wordprocessingShape" mc:Ignorable="w14 w15 w16se w16cid w16 w16cex w16sdtdh wp14">
-  <w16cid:commentId w16cid:paraId="5E88DC70" w16cid:durableId="281B3C57"/>
+<w16cid:commentsIds xmlns:wpc="http://schemas.microsoft.com/office/word/2010/wordprocessingCanvas" xmlns:cx="http://schemas.microsoft.com/office/drawing/2014/chartex" xmlns:cx1="http://schemas.microsoft.com/office/drawing/2015/9/8/chartex" xmlns:cx2="http://schemas.microsoft.com/office/drawing/2015/10/21/chartex" xmlns:cx3="http://schemas.microsoft.com/office/drawing/2016/5/9/chartex" xmlns:cx4="http://schemas.microsoft.com/office/drawing/2016/5/10/chartex" xmlns:cx5="http://schemas.microsoft.com/office/drawing/2016/5/11/chartex" xmlns:cx6="http://schemas.microsoft.com/office/drawing/2016/5/12/chartex" xmlns:cx7="http://schemas.microsoft.com/office/drawing/2016/5/13/chartex" xmlns:cx8="http://schemas.microsoft.com/office/drawing/2016/5/14/chartex" xmlns:mc="http://schemas.openxmlformats.org/markup-compatibility/2006" xmlns:aink="http://schemas.microsoft.com/office/drawing/2016/ink" xmlns:am3d="http://schemas.microsoft.com/office/drawing/2017/model3d" xmlns:o="urn:schemas-microsoft-com:office:office" xmlns:oel="http://schemas.microsoft.com/office/2019/extlst" xmlns:r="http://schemas.openxmlformats.org/officeDocument/2006/relationships" xmlns:m="http://schemas.openxmlformats.org/officeDocument/2006/math" xmlns:v="urn:schemas-microsoft-com:vml" xmlns:wp14="http://schemas.microsoft.com/office/word/2010/wordprocessingDrawing" xmlns:wp="http://schemas.openxmlformats.org/drawingml/2006/wordprocessingDrawing" xmlns:w10="urn:schemas-microsoft-com:office:word" xmlns:w="http://schemas.openxmlformats.org/wordprocessingml/2006/main" xmlns:w14="http://schemas.microsoft.com/office/word/2010/wordml" xmlns:w15="http://schemas.microsoft.com/office/word/2012/wordml" xmlns:w16cex="http://schemas.microsoft.com/office/word/2018/wordml/cex" xmlns:w16cid="http://schemas.microsoft.com/office/word/2016/wordml/cid" xmlns:w16="http://schemas.microsoft.com/office/word/2018/wordml" xmlns:w16du="http://schemas.microsoft.com/office/word/2023/wordml/word16du" xmlns:w16sdtdh="http://schemas.microsoft.com/office/word/2020/wordml/sdtdatahash" xmlns:w16se="http://schemas.microsoft.com/office/word/2015/wordml/symex" xmlns:wpg="http://schemas.microsoft.com/office/word/2010/wordprocessingGroup" xmlns:wpi="http://schemas.microsoft.com/office/word/2010/wordprocessingInk" xmlns:wne="http://schemas.microsoft.com/office/word/2006/wordml" xmlns:wps="http://schemas.microsoft.com/office/word/2010/wordprocessingShape" mc:Ignorable="w14 w15 w16se w16cid w16 w16cex w16sdtdh wp14">
   <w16cid:commentId w16cid:paraId="484E7464" w16cid:durableId="281B52C2"/>
 </w16cid:commentsIds>
 </file>
 
 <file path=word/endnotes.xml><?xml version="1.0" encoding="utf-8"?>
-<w:endnotes xmlns:wpc="http://schemas.microsoft.com/office/word/2010/wordprocessingCanvas" xmlns:cx="http://schemas.microsoft.com/office/drawing/2014/chartex" xmlns:cx1="http://schemas.microsoft.com/office/drawing/2015/9/8/chartex" xmlns:cx2="http://schemas.microsoft.com/office/drawing/2015/10/21/chartex" xmlns:cx3="http://schemas.microsoft.com/office/drawing/2016/5/9/chartex" xmlns:cx4="http://schemas.microsoft.com/office/drawing/2016/5/10/chartex" xmlns:cx5="http://schemas.microsoft.com/office/drawing/2016/5/11/chartex" xmlns:cx6="http://schemas.microsoft.com/office/drawing/2016/5/12/chartex" xmlns:cx7="http://schemas.microsoft.com/office/drawing/2016/5/13/chartex" xmlns:cx8="http://schemas.microsoft.com/office/drawing/2016/5/14/chartex" xmlns:mc="http://schemas.openxmlformats.org/markup-compatibility/2006" xmlns:aink="http://schemas.microsoft.com/office/drawing/2016/ink" xmlns:am3d="http://schemas.microsoft.com/office/drawing/2017/model3d" xmlns:o="urn:schemas-microsoft-com:office:office" xmlns:oel="http://schemas.microsoft.com/office/2019/extlst" xmlns:r="http://schemas.openxmlformats.org/officeDocument/2006/relationships" xmlns:m="http://schemas.openxmlformats.org/officeDocument/2006/math" xmlns:v="urn:schemas-microsoft-com:vml" xmlns:wp14="http://schemas.microsoft.com/office/word/2010/wordprocessingDrawing" xmlns:wp="http://schemas.openxmlformats.org/drawingml/2006/wordprocessingDrawing" xmlns:w10="urn:schemas-microsoft-com:office:word" xmlns:w="http://schemas.openxmlformats.org/wordprocessingml/2006/main" xmlns:w14="http://schemas.microsoft.com/office/word/2010/wordml" xmlns:w15="http://schemas.microsoft.com/office/word/2012/wordml" xmlns:w16cex="http://schemas.microsoft.com/office/word/2018/wordml/cex" xmlns:w16cid="http://schemas.microsoft.com/office/word/2016/wordml/cid" xmlns:w16="http://schemas.microsoft.com/office/word/2018/wordml" xmlns:w16sdtdh="http://schemas.microsoft.com/office/word/2020/wordml/sdtdatahash" xmlns:w16se="http://schemas.microsoft.com/office/word/2015/wordml/symex" xmlns:wpg="http://schemas.microsoft.com/office/word/2010/wordprocessingGroup" xmlns:wpi="http://schemas.microsoft.com/office/word/2010/wordprocessingInk" xmlns:wne="http://schemas.microsoft.com/office/word/2006/wordml" xmlns:wps="http://schemas.microsoft.com/office/word/2010/wordprocessingShape" mc:Ignorable="w14 w15 w16se w16cid w16 w16cex w16sdtdh wp14">
+<w:endnotes xmlns:wpc="http://schemas.microsoft.com/office/word/2010/wordprocessingCanvas" xmlns:cx="http://schemas.microsoft.com/office/drawing/2014/chartex" xmlns:cx1="http://schemas.microsoft.com/office/drawing/2015/9/8/chartex" xmlns:cx2="http://schemas.microsoft.com/office/drawing/2015/10/21/chartex" xmlns:cx3="http://schemas.microsoft.com/office/drawing/2016/5/9/chartex" xmlns:cx4="http://schemas.microsoft.com/office/drawing/2016/5/10/chartex" xmlns:cx5="http://schemas.microsoft.com/office/drawing/2016/5/11/chartex" xmlns:cx6="http://schemas.microsoft.com/office/drawing/2016/5/12/chartex" xmlns:cx7="http://schemas.microsoft.com/office/drawing/2016/5/13/chartex" xmlns:cx8="http://schemas.microsoft.com/office/drawing/2016/5/14/chartex" xmlns:mc="http://schemas.openxmlformats.org/markup-compatibility/2006" xmlns:aink="http://schemas.microsoft.com/office/drawing/2016/ink" xmlns:am3d="http://schemas.microsoft.com/office/drawing/2017/model3d" xmlns:o="urn:schemas-microsoft-com:office:office" xmlns:oel="http://schemas.microsoft.com/office/2019/extlst" xmlns:r="http://schemas.openxmlformats.org/officeDocument/2006/relationships" xmlns:m="http://schemas.openxmlformats.org/officeDocument/2006/math" xmlns:v="urn:schemas-microsoft-com:vml" xmlns:wp14="http://schemas.microsoft.com/office/word/2010/wordprocessingDrawing" xmlns:wp="http://schemas.openxmlformats.org/drawingml/2006/wordprocessingDrawing" xmlns:w10="urn:schemas-microsoft-com:office:word" xmlns:w="http://schemas.openxmlformats.org/wordprocessingml/2006/main" xmlns:w14="http://schemas.microsoft.com/office/word/2010/wordml" xmlns:w15="http://schemas.microsoft.com/office/word/2012/wordml" xmlns:w16cex="http://schemas.microsoft.com/office/word/2018/wordml/cex" xmlns:w16cid="http://schemas.microsoft.com/office/word/2016/wordml/cid" xmlns:w16="http://schemas.microsoft.com/office/word/2018/wordml" xmlns:w16du="http://schemas.microsoft.com/office/word/2023/wordml/word16du" xmlns:w16sdtdh="http://schemas.microsoft.com/office/word/2020/wordml/sdtdatahash" xmlns:w16se="http://schemas.microsoft.com/office/word/2015/wordml/symex" xmlns:wpg="http://schemas.microsoft.com/office/word/2010/wordprocessingGroup" xmlns:wpi="http://schemas.microsoft.com/office/word/2010/wordprocessingInk" xmlns:wne="http://schemas.microsoft.com/office/word/2006/wordml" xmlns:wps="http://schemas.microsoft.com/office/word/2010/wordprocessingShape" mc:Ignorable="w14 w15 w16se w16cid w16 w16cex w16sdtdh wp14">
   <w:endnote w:type="separator" w:id="-1">
     <w:p>
       <w:pPr>
@@ -4469,7 +4442,7 @@
 </file>
 
 <file path=word/footnotes.xml><?xml version="1.0" encoding="utf-8"?>
-<w:footnotes xmlns:wpc="http://schemas.microsoft.com/office/word/2010/wordprocessingCanvas" xmlns:cx="http://schemas.microsoft.com/office/drawing/2014/chartex" xmlns:cx1="http://schemas.microsoft.com/office/drawing/2015/9/8/chartex" xmlns:cx2="http://schemas.microsoft.com/office/drawing/2015/10/21/chartex" xmlns:cx3="http://schemas.microsoft.com/office/drawing/2016/5/9/chartex" xmlns:cx4="http://schemas.microsoft.com/office/drawing/2016/5/10/chartex" xmlns:cx5="http://schemas.microsoft.com/office/drawing/2016/5/11/chartex" xmlns:cx6="http://schemas.microsoft.com/office/drawing/2016/5/12/chartex" xmlns:cx7="http://schemas.microsoft.com/office/drawing/2016/5/13/chartex" xmlns:cx8="http://schemas.microsoft.com/office/drawing/2016/5/14/chartex" xmlns:mc="http://schemas.openxmlformats.org/markup-compatibility/2006" xmlns:aink="http://schemas.microsoft.com/office/drawing/2016/ink" xmlns:am3d="http://schemas.microsoft.com/office/drawing/2017/model3d" xmlns:o="urn:schemas-microsoft-com:office:office" xmlns:oel="http://schemas.microsoft.com/office/2019/extlst" xmlns:r="http://schemas.openxmlformats.org/officeDocument/2006/relationships" xmlns:m="http://schemas.openxmlformats.org/officeDocument/2006/math" xmlns:v="urn:schemas-microsoft-com:vml" xmlns:wp14="http://schemas.microsoft.com/office/word/2010/wordprocessingDrawing" xmlns:wp="http://schemas.openxmlformats.org/drawingml/2006/wordprocessingDrawing" xmlns:w10="urn:schemas-microsoft-com:office:word" xmlns:w="http://schemas.openxmlformats.org/wordprocessingml/2006/main" xmlns:w14="http://schemas.microsoft.com/office/word/2010/wordml" xmlns:w15="http://schemas.microsoft.com/office/word/2012/wordml" xmlns:w16cex="http://schemas.microsoft.com/office/word/2018/wordml/cex" xmlns:w16cid="http://schemas.microsoft.com/office/word/2016/wordml/cid" xmlns:w16="http://schemas.microsoft.com/office/word/2018/wordml" xmlns:w16sdtdh="http://schemas.microsoft.com/office/word/2020/wordml/sdtdatahash" xmlns:w16se="http://schemas.microsoft.com/office/word/2015/wordml/symex" xmlns:wpg="http://schemas.microsoft.com/office/word/2010/wordprocessingGroup" xmlns:wpi="http://schemas.microsoft.com/office/word/2010/wordprocessingInk" xmlns:wne="http://schemas.microsoft.com/office/word/2006/wordml" xmlns:wps="http://schemas.microsoft.com/office/word/2010/wordprocessingShape" mc:Ignorable="w14 w15 w16se w16cid w16 w16cex w16sdtdh wp14">
+<w:footnotes xmlns:wpc="http://schemas.microsoft.com/office/word/2010/wordprocessingCanvas" xmlns:cx="http://schemas.microsoft.com/office/drawing/2014/chartex" xmlns:cx1="http://schemas.microsoft.com/office/drawing/2015/9/8/chartex" xmlns:cx2="http://schemas.microsoft.com/office/drawing/2015/10/21/chartex" xmlns:cx3="http://schemas.microsoft.com/office/drawing/2016/5/9/chartex" xmlns:cx4="http://schemas.microsoft.com/office/drawing/2016/5/10/chartex" xmlns:cx5="http://schemas.microsoft.com/office/drawing/2016/5/11/chartex" xmlns:cx6="http://schemas.microsoft.com/office/drawing/2016/5/12/chartex" xmlns:cx7="http://schemas.microsoft.com/office/drawing/2016/5/13/chartex" xmlns:cx8="http://schemas.microsoft.com/office/drawing/2016/5/14/chartex" xmlns:mc="http://schemas.openxmlformats.org/markup-compatibility/2006" xmlns:aink="http://schemas.microsoft.com/office/drawing/2016/ink" xmlns:am3d="http://schemas.microsoft.com/office/drawing/2017/model3d" xmlns:o="urn:schemas-microsoft-com:office:office" xmlns:oel="http://schemas.microsoft.com/office/2019/extlst" xmlns:r="http://schemas.openxmlformats.org/officeDocument/2006/relationships" xmlns:m="http://schemas.openxmlformats.org/officeDocument/2006/math" xmlns:v="urn:schemas-microsoft-com:vml" xmlns:wp14="http://schemas.microsoft.com/office/word/2010/wordprocessingDrawing" xmlns:wp="http://schemas.openxmlformats.org/drawingml/2006/wordprocessingDrawing" xmlns:w10="urn:schemas-microsoft-com:office:word" xmlns:w="http://schemas.openxmlformats.org/wordprocessingml/2006/main" xmlns:w14="http://schemas.microsoft.com/office/word/2010/wordml" xmlns:w15="http://schemas.microsoft.com/office/word/2012/wordml" xmlns:w16cex="http://schemas.microsoft.com/office/word/2018/wordml/cex" xmlns:w16cid="http://schemas.microsoft.com/office/word/2016/wordml/cid" xmlns:w16="http://schemas.microsoft.com/office/word/2018/wordml" xmlns:w16du="http://schemas.microsoft.com/office/word/2023/wordml/word16du" xmlns:w16sdtdh="http://schemas.microsoft.com/office/word/2020/wordml/sdtdatahash" xmlns:w16se="http://schemas.microsoft.com/office/word/2015/wordml/symex" xmlns:wpg="http://schemas.microsoft.com/office/word/2010/wordprocessingGroup" xmlns:wpi="http://schemas.microsoft.com/office/word/2010/wordprocessingInk" xmlns:wne="http://schemas.microsoft.com/office/word/2006/wordml" xmlns:wps="http://schemas.microsoft.com/office/word/2010/wordprocessingShape" mc:Ignorable="w14 w15 w16se w16cid w16 w16cex w16sdtdh wp14">
   <w:footnote w:type="separator" w:id="-1">
     <w:p>
       <w:pPr>
@@ -4494,7 +4467,7 @@
 </file>
 
 <file path=word/numbering.xml><?xml version="1.0" encoding="utf-8"?>
-<w:numbering xmlns:wpc="http://schemas.microsoft.com/office/word/2010/wordprocessingCanvas" xmlns:cx="http://schemas.microsoft.com/office/drawing/2014/chartex" xmlns:cx1="http://schemas.microsoft.com/office/drawing/2015/9/8/chartex" xmlns:cx2="http://schemas.microsoft.com/office/drawing/2015/10/21/chartex" xmlns:cx3="http://schemas.microsoft.com/office/drawing/2016/5/9/chartex" xmlns:cx4="http://schemas.microsoft.com/office/drawing/2016/5/10/chartex" xmlns:cx5="http://schemas.microsoft.com/office/drawing/2016/5/11/chartex" xmlns:cx6="http://schemas.microsoft.com/office/drawing/2016/5/12/chartex" xmlns:cx7="http://schemas.microsoft.com/office/drawing/2016/5/13/chartex" xmlns:cx8="http://schemas.microsoft.com/office/drawing/2016/5/14/chartex" xmlns:mc="http://schemas.openxmlformats.org/markup-compatibility/2006" xmlns:aink="http://schemas.microsoft.com/office/drawing/2016/ink" xmlns:am3d="http://schemas.microsoft.com/office/drawing/2017/model3d" xmlns:o="urn:schemas-microsoft-com:office:office" xmlns:oel="http://schemas.microsoft.com/office/2019/extlst" xmlns:r="http://schemas.openxmlformats.org/officeDocument/2006/relationships" xmlns:m="http://schemas.openxmlformats.org/officeDocument/2006/math" xmlns:v="urn:schemas-microsoft-com:vml" xmlns:wp14="http://schemas.microsoft.com/office/word/2010/wordprocessingDrawing" xmlns:wp="http://schemas.openxmlformats.org/drawingml/2006/wordprocessingDrawing" xmlns:w10="urn:schemas-microsoft-com:office:word" xmlns:w="http://schemas.openxmlformats.org/wordprocessingml/2006/main" xmlns:w14="http://schemas.microsoft.com/office/word/2010/wordml" xmlns:w15="http://schemas.microsoft.com/office/word/2012/wordml" xmlns:w16cex="http://schemas.microsoft.com/office/word/2018/wordml/cex" xmlns:w16cid="http://schemas.microsoft.com/office/word/2016/wordml/cid" xmlns:w16="http://schemas.microsoft.com/office/word/2018/wordml" xmlns:w16sdtdh="http://schemas.microsoft.com/office/word/2020/wordml/sdtdatahash" xmlns:w16se="http://schemas.microsoft.com/office/word/2015/wordml/symex" xmlns:wpg="http://schemas.microsoft.com/office/word/2010/wordprocessingGroup" xmlns:wpi="http://schemas.microsoft.com/office/word/2010/wordprocessingInk" xmlns:wne="http://schemas.microsoft.com/office/word/2006/wordml" xmlns:wps="http://schemas.microsoft.com/office/word/2010/wordprocessingShape" mc:Ignorable="w14 w15 w16se w16cid w16 w16cex w16sdtdh wp14">
+<w:numbering xmlns:wpc="http://schemas.microsoft.com/office/word/2010/wordprocessingCanvas" xmlns:cx="http://schemas.microsoft.com/office/drawing/2014/chartex" xmlns:cx1="http://schemas.microsoft.com/office/drawing/2015/9/8/chartex" xmlns:cx2="http://schemas.microsoft.com/office/drawing/2015/10/21/chartex" xmlns:cx3="http://schemas.microsoft.com/office/drawing/2016/5/9/chartex" xmlns:cx4="http://schemas.microsoft.com/office/drawing/2016/5/10/chartex" xmlns:cx5="http://schemas.microsoft.com/office/drawing/2016/5/11/chartex" xmlns:cx6="http://schemas.microsoft.com/office/drawing/2016/5/12/chartex" xmlns:cx7="http://schemas.microsoft.com/office/drawing/2016/5/13/chartex" xmlns:cx8="http://schemas.microsoft.com/office/drawing/2016/5/14/chartex" xmlns:mc="http://schemas.openxmlformats.org/markup-compatibility/2006" xmlns:aink="http://schemas.microsoft.com/office/drawing/2016/ink" xmlns:am3d="http://schemas.microsoft.com/office/drawing/2017/model3d" xmlns:o="urn:schemas-microsoft-com:office:office" xmlns:oel="http://schemas.microsoft.com/office/2019/extlst" xmlns:r="http://schemas.openxmlformats.org/officeDocument/2006/relationships" xmlns:m="http://schemas.openxmlformats.org/officeDocument/2006/math" xmlns:v="urn:schemas-microsoft-com:vml" xmlns:wp14="http://schemas.microsoft.com/office/word/2010/wordprocessingDrawing" xmlns:wp="http://schemas.openxmlformats.org/drawingml/2006/wordprocessingDrawing" xmlns:w10="urn:schemas-microsoft-com:office:word" xmlns:w="http://schemas.openxmlformats.org/wordprocessingml/2006/main" xmlns:w14="http://schemas.microsoft.com/office/word/2010/wordml" xmlns:w15="http://schemas.microsoft.com/office/word/2012/wordml" xmlns:w16cex="http://schemas.microsoft.com/office/word/2018/wordml/cex" xmlns:w16cid="http://schemas.microsoft.com/office/word/2016/wordml/cid" xmlns:w16="http://schemas.microsoft.com/office/word/2018/wordml" xmlns:w16du="http://schemas.microsoft.com/office/word/2023/wordml/word16du" xmlns:w16sdtdh="http://schemas.microsoft.com/office/word/2020/wordml/sdtdatahash" xmlns:w16se="http://schemas.microsoft.com/office/word/2015/wordml/symex" xmlns:wpg="http://schemas.microsoft.com/office/word/2010/wordprocessingGroup" xmlns:wpi="http://schemas.microsoft.com/office/word/2010/wordprocessingInk" xmlns:wne="http://schemas.microsoft.com/office/word/2006/wordml" xmlns:wps="http://schemas.microsoft.com/office/word/2010/wordprocessingShape" mc:Ignorable="w14 w15 w16se w16cid w16 w16cex w16sdtdh wp14">
   <w:abstractNum w:abstractNumId="0" w15:restartNumberingAfterBreak="0">
     <w:nsid w:val="280157A1"/>
     <w:multiLevelType w:val="hybridMultilevel"/>
@@ -4969,7 +4942,7 @@
 </file>
 
 <file path=word/people.xml><?xml version="1.0" encoding="utf-8"?>
-<w15:people xmlns:wpc="http://schemas.microsoft.com/office/word/2010/wordprocessingCanvas" xmlns:cx="http://schemas.microsoft.com/office/drawing/2014/chartex" xmlns:cx1="http://schemas.microsoft.com/office/drawing/2015/9/8/chartex" xmlns:cx2="http://schemas.microsoft.com/office/drawing/2015/10/21/chartex" xmlns:cx3="http://schemas.microsoft.com/office/drawing/2016/5/9/chartex" xmlns:cx4="http://schemas.microsoft.com/office/drawing/2016/5/10/chartex" xmlns:cx5="http://schemas.microsoft.com/office/drawing/2016/5/11/chartex" xmlns:cx6="http://schemas.microsoft.com/office/drawing/2016/5/12/chartex" xmlns:cx7="http://schemas.microsoft.com/office/drawing/2016/5/13/chartex" xmlns:cx8="http://schemas.microsoft.com/office/drawing/2016/5/14/chartex" xmlns:mc="http://schemas.openxmlformats.org/markup-compatibility/2006" xmlns:aink="http://schemas.microsoft.com/office/drawing/2016/ink" xmlns:am3d="http://schemas.microsoft.com/office/drawing/2017/model3d" xmlns:o="urn:schemas-microsoft-com:office:office" xmlns:oel="http://schemas.microsoft.com/office/2019/extlst" xmlns:r="http://schemas.openxmlformats.org/officeDocument/2006/relationships" xmlns:m="http://schemas.openxmlformats.org/officeDocument/2006/math" xmlns:v="urn:schemas-microsoft-com:vml" xmlns:wp14="http://schemas.microsoft.com/office/word/2010/wordprocessingDrawing" xmlns:wp="http://schemas.openxmlformats.org/drawingml/2006/wordprocessingDrawing" xmlns:w10="urn:schemas-microsoft-com:office:word" xmlns:w="http://schemas.openxmlformats.org/wordprocessingml/2006/main" xmlns:w14="http://schemas.microsoft.com/office/word/2010/wordml" xmlns:w15="http://schemas.microsoft.com/office/word/2012/wordml" xmlns:w16cex="http://schemas.microsoft.com/office/word/2018/wordml/cex" xmlns:w16cid="http://schemas.microsoft.com/office/word/2016/wordml/cid" xmlns:w16="http://schemas.microsoft.com/office/word/2018/wordml" xmlns:w16sdtdh="http://schemas.microsoft.com/office/word/2020/wordml/sdtdatahash" xmlns:w16se="http://schemas.microsoft.com/office/word/2015/wordml/symex" xmlns:wpg="http://schemas.microsoft.com/office/word/2010/wordprocessingGroup" xmlns:wpi="http://schemas.microsoft.com/office/word/2010/wordprocessingInk" xmlns:wne="http://schemas.microsoft.com/office/word/2006/wordml" xmlns:wps="http://schemas.microsoft.com/office/word/2010/wordprocessingShape" mc:Ignorable="w14 w15 w16se w16cid w16 w16cex w16sdtdh wp14">
+<w15:people xmlns:wpc="http://schemas.microsoft.com/office/word/2010/wordprocessingCanvas" xmlns:cx="http://schemas.microsoft.com/office/drawing/2014/chartex" xmlns:cx1="http://schemas.microsoft.com/office/drawing/2015/9/8/chartex" xmlns:cx2="http://schemas.microsoft.com/office/drawing/2015/10/21/chartex" xmlns:cx3="http://schemas.microsoft.com/office/drawing/2016/5/9/chartex" xmlns:cx4="http://schemas.microsoft.com/office/drawing/2016/5/10/chartex" xmlns:cx5="http://schemas.microsoft.com/office/drawing/2016/5/11/chartex" xmlns:cx6="http://schemas.microsoft.com/office/drawing/2016/5/12/chartex" xmlns:cx7="http://schemas.microsoft.com/office/drawing/2016/5/13/chartex" xmlns:cx8="http://schemas.microsoft.com/office/drawing/2016/5/14/chartex" xmlns:mc="http://schemas.openxmlformats.org/markup-compatibility/2006" xmlns:aink="http://schemas.microsoft.com/office/drawing/2016/ink" xmlns:am3d="http://schemas.microsoft.com/office/drawing/2017/model3d" xmlns:o="urn:schemas-microsoft-com:office:office" xmlns:oel="http://schemas.microsoft.com/office/2019/extlst" xmlns:r="http://schemas.openxmlformats.org/officeDocument/2006/relationships" xmlns:m="http://schemas.openxmlformats.org/officeDocument/2006/math" xmlns:v="urn:schemas-microsoft-com:vml" xmlns:wp14="http://schemas.microsoft.com/office/word/2010/wordprocessingDrawing" xmlns:wp="http://schemas.openxmlformats.org/drawingml/2006/wordprocessingDrawing" xmlns:w10="urn:schemas-microsoft-com:office:word" xmlns:w="http://schemas.openxmlformats.org/wordprocessingml/2006/main" xmlns:w14="http://schemas.microsoft.com/office/word/2010/wordml" xmlns:w15="http://schemas.microsoft.com/office/word/2012/wordml" xmlns:w16cex="http://schemas.microsoft.com/office/word/2018/wordml/cex" xmlns:w16cid="http://schemas.microsoft.com/office/word/2016/wordml/cid" xmlns:w16="http://schemas.microsoft.com/office/word/2018/wordml" xmlns:w16du="http://schemas.microsoft.com/office/word/2023/wordml/word16du" xmlns:w16sdtdh="http://schemas.microsoft.com/office/word/2020/wordml/sdtdatahash" xmlns:w16se="http://schemas.microsoft.com/office/word/2015/wordml/symex" xmlns:wpg="http://schemas.microsoft.com/office/word/2010/wordprocessingGroup" xmlns:wpi="http://schemas.microsoft.com/office/word/2010/wordprocessingInk" xmlns:wne="http://schemas.microsoft.com/office/word/2006/wordml" xmlns:wps="http://schemas.microsoft.com/office/word/2010/wordprocessingShape" mc:Ignorable="w14 w15 w16se w16cid w16 w16cex w16sdtdh wp14">
   <w15:person w15:author="Cindy Hainz">
     <w15:presenceInfo w15:providerId="AD" w15:userId="S::hac37807@othr.onmicrosoft.com::4e715c30-e668-4e86-af80-852ae6746740"/>
   </w15:person>

</xml_diff>